<commit_message>
Project report has been created and App functionality tested and snip recorded. Method directoryDetails() bug fixed.
</commit_message>
<xml_diff>
--- a/out/production/SimpliLearn_OOPS_Project/com/lockersPvtLtd/documents/Project Report.docx
+++ b/out/production/SimpliLearn_OOPS_Project/com/lockersPvtLtd/documents/Project Report.docx
@@ -1340,16 +1340,85 @@
         <w:br w:type="page"/>
       </w:r>
     </w:p>
-    <w:p/>
     <w:p>
       <w:pPr>
         <w:pStyle w:val="Heading2"/>
       </w:pPr>
       <w:r>
+        <w:lastRenderedPageBreak/>
         <w:t>App Flow Chart</w:t>
       </w:r>
     </w:p>
     <w:p/>
+    <w:p>
+      <w:r>
+        <w:rPr>
+          <w:noProof/>
+        </w:rPr>
+        <w:drawing>
+          <wp:inline distT="0" distB="0" distL="0" distR="0" wp14:anchorId="7BF5D31F" wp14:editId="4D35C91F">
+            <wp:extent cx="5731510" cy="6764655"/>
+            <wp:effectExtent l="0" t="0" r="2540" b="0"/>
+            <wp:docPr id="1" name="Picture 1"/>
+            <wp:cNvGraphicFramePr>
+              <a:graphicFrameLocks xmlns:a="http://schemas.openxmlformats.org/drawingml/2006/main" noChangeAspect="1"/>
+            </wp:cNvGraphicFramePr>
+            <a:graphic xmlns:a="http://schemas.openxmlformats.org/drawingml/2006/main">
+              <a:graphicData uri="http://schemas.openxmlformats.org/drawingml/2006/picture">
+                <pic:pic xmlns:pic="http://schemas.openxmlformats.org/drawingml/2006/picture">
+                  <pic:nvPicPr>
+                    <pic:cNvPr id="1" name="WorkFlow Chart.png"/>
+                    <pic:cNvPicPr/>
+                  </pic:nvPicPr>
+                  <pic:blipFill>
+                    <a:blip r:embed="rId5" cstate="print">
+                      <a:extLst>
+                        <a:ext uri="{28A0092B-C50C-407E-A947-70E740481C1C}">
+                          <a14:useLocalDpi xmlns:a14="http://schemas.microsoft.com/office/drawing/2010/main" val="0"/>
+                        </a:ext>
+                      </a:extLst>
+                    </a:blip>
+                    <a:stretch>
+                      <a:fillRect/>
+                    </a:stretch>
+                  </pic:blipFill>
+                  <pic:spPr>
+                    <a:xfrm>
+                      <a:off x="0" y="0"/>
+                      <a:ext cx="5731510" cy="6764655"/>
+                    </a:xfrm>
+                    <a:prstGeom prst="rect">
+                      <a:avLst/>
+                    </a:prstGeom>
+                  </pic:spPr>
+                </pic:pic>
+              </a:graphicData>
+            </a:graphic>
+          </wp:inline>
+        </w:drawing>
+      </w:r>
+    </w:p>
+    <w:p/>
+    <w:p>
+      <w:r>
+        <w:br w:type="page"/>
+      </w:r>
+    </w:p>
+    <w:p>
+      <w:pPr>
+        <w:pStyle w:val="Heading2"/>
+      </w:pPr>
+      <w:r>
+        <w:lastRenderedPageBreak/>
+        <w:t>App sample snips</w:t>
+      </w:r>
+    </w:p>
+    <w:p/>
+    <w:p>
+      <w:r>
+        <w:t>Welcome and Setting Absolute Working Directory path</w:t>
+      </w:r>
+    </w:p>
     <w:p>
       <w:pPr>
         <w:rPr>
@@ -1360,6 +1429,623 @@
         </w:rPr>
       </w:pPr>
       <w:r>
+        <w:rPr>
+          <w:rFonts w:asciiTheme="majorHAnsi" w:eastAsiaTheme="majorEastAsia" w:hAnsiTheme="majorHAnsi" w:cstheme="majorBidi"/>
+          <w:noProof/>
+          <w:color w:val="2F5496" w:themeColor="accent1" w:themeShade="BF"/>
+          <w:sz w:val="26"/>
+          <w:szCs w:val="26"/>
+        </w:rPr>
+        <w:drawing>
+          <wp:inline distT="0" distB="0" distL="0" distR="0" wp14:anchorId="08C8C03A" wp14:editId="5814B7A9">
+            <wp:extent cx="5731510" cy="2574290"/>
+            <wp:effectExtent l="0" t="0" r="2540" b="0"/>
+            <wp:docPr id="2" name="Picture 2"/>
+            <wp:cNvGraphicFramePr>
+              <a:graphicFrameLocks xmlns:a="http://schemas.openxmlformats.org/drawingml/2006/main" noChangeAspect="1"/>
+            </wp:cNvGraphicFramePr>
+            <a:graphic xmlns:a="http://schemas.openxmlformats.org/drawingml/2006/main">
+              <a:graphicData uri="http://schemas.openxmlformats.org/drawingml/2006/picture">
+                <pic:pic xmlns:pic="http://schemas.openxmlformats.org/drawingml/2006/picture">
+                  <pic:nvPicPr>
+                    <pic:cNvPr id="2" name="Welcome, Setting Absolute Working Directory Path, User Input.png"/>
+                    <pic:cNvPicPr/>
+                  </pic:nvPicPr>
+                  <pic:blipFill>
+                    <a:blip r:embed="rId6">
+                      <a:extLst>
+                        <a:ext uri="{28A0092B-C50C-407E-A947-70E740481C1C}">
+                          <a14:useLocalDpi xmlns:a14="http://schemas.microsoft.com/office/drawing/2010/main" val="0"/>
+                        </a:ext>
+                      </a:extLst>
+                    </a:blip>
+                    <a:stretch>
+                      <a:fillRect/>
+                    </a:stretch>
+                  </pic:blipFill>
+                  <pic:spPr>
+                    <a:xfrm>
+                      <a:off x="0" y="0"/>
+                      <a:ext cx="5731510" cy="2574290"/>
+                    </a:xfrm>
+                    <a:prstGeom prst="rect">
+                      <a:avLst/>
+                    </a:prstGeom>
+                  </pic:spPr>
+                </pic:pic>
+              </a:graphicData>
+            </a:graphic>
+          </wp:inline>
+        </w:drawing>
+      </w:r>
+    </w:p>
+    <w:p>
+      <w:r>
+        <w:t>Main menu</w:t>
+      </w:r>
+    </w:p>
+    <w:p>
+      <w:pPr>
+        <w:rPr>
+          <w:rFonts w:asciiTheme="majorHAnsi" w:eastAsiaTheme="majorEastAsia" w:hAnsiTheme="majorHAnsi" w:cstheme="majorBidi"/>
+          <w:color w:val="2F5496" w:themeColor="accent1" w:themeShade="BF"/>
+          <w:sz w:val="26"/>
+          <w:szCs w:val="26"/>
+        </w:rPr>
+      </w:pPr>
+      <w:r>
+        <w:rPr>
+          <w:rFonts w:asciiTheme="majorHAnsi" w:eastAsiaTheme="majorEastAsia" w:hAnsiTheme="majorHAnsi" w:cstheme="majorBidi"/>
+          <w:noProof/>
+          <w:color w:val="2F5496" w:themeColor="accent1" w:themeShade="BF"/>
+          <w:sz w:val="26"/>
+          <w:szCs w:val="26"/>
+        </w:rPr>
+        <w:drawing>
+          <wp:inline distT="0" distB="0" distL="0" distR="0" wp14:anchorId="01AD5E12" wp14:editId="735A0D98">
+            <wp:extent cx="5731510" cy="2126615"/>
+            <wp:effectExtent l="0" t="0" r="2540" b="6985"/>
+            <wp:docPr id="3" name="Picture 3"/>
+            <wp:cNvGraphicFramePr>
+              <a:graphicFrameLocks xmlns:a="http://schemas.openxmlformats.org/drawingml/2006/main" noChangeAspect="1"/>
+            </wp:cNvGraphicFramePr>
+            <a:graphic xmlns:a="http://schemas.openxmlformats.org/drawingml/2006/main">
+              <a:graphicData uri="http://schemas.openxmlformats.org/drawingml/2006/picture">
+                <pic:pic xmlns:pic="http://schemas.openxmlformats.org/drawingml/2006/picture">
+                  <pic:nvPicPr>
+                    <pic:cNvPr id="3" name="Main Menu.png"/>
+                    <pic:cNvPicPr/>
+                  </pic:nvPicPr>
+                  <pic:blipFill>
+                    <a:blip r:embed="rId7">
+                      <a:extLst>
+                        <a:ext uri="{28A0092B-C50C-407E-A947-70E740481C1C}">
+                          <a14:useLocalDpi xmlns:a14="http://schemas.microsoft.com/office/drawing/2010/main" val="0"/>
+                        </a:ext>
+                      </a:extLst>
+                    </a:blip>
+                    <a:stretch>
+                      <a:fillRect/>
+                    </a:stretch>
+                  </pic:blipFill>
+                  <pic:spPr>
+                    <a:xfrm>
+                      <a:off x="0" y="0"/>
+                      <a:ext cx="5731510" cy="2126615"/>
+                    </a:xfrm>
+                    <a:prstGeom prst="rect">
+                      <a:avLst/>
+                    </a:prstGeom>
+                  </pic:spPr>
+                </pic:pic>
+              </a:graphicData>
+            </a:graphic>
+          </wp:inline>
+        </w:drawing>
+      </w:r>
+    </w:p>
+    <w:p>
+      <w:r>
+        <w:t>Updating Absolute Working Directory</w:t>
+      </w:r>
+    </w:p>
+    <w:p>
+      <w:pPr>
+        <w:rPr>
+          <w:rFonts w:asciiTheme="majorHAnsi" w:eastAsiaTheme="majorEastAsia" w:hAnsiTheme="majorHAnsi" w:cstheme="majorBidi"/>
+          <w:color w:val="2F5496" w:themeColor="accent1" w:themeShade="BF"/>
+          <w:sz w:val="26"/>
+          <w:szCs w:val="26"/>
+        </w:rPr>
+      </w:pPr>
+      <w:r>
+        <w:rPr>
+          <w:rFonts w:asciiTheme="majorHAnsi" w:eastAsiaTheme="majorEastAsia" w:hAnsiTheme="majorHAnsi" w:cstheme="majorBidi"/>
+          <w:noProof/>
+          <w:color w:val="2F5496" w:themeColor="accent1" w:themeShade="BF"/>
+          <w:sz w:val="26"/>
+          <w:szCs w:val="26"/>
+        </w:rPr>
+        <w:drawing>
+          <wp:inline distT="0" distB="0" distL="0" distR="0" wp14:anchorId="072D7F53" wp14:editId="394B3065">
+            <wp:extent cx="5731510" cy="1903095"/>
+            <wp:effectExtent l="0" t="0" r="2540" b="1905"/>
+            <wp:docPr id="11" name="Picture 11"/>
+            <wp:cNvGraphicFramePr>
+              <a:graphicFrameLocks xmlns:a="http://schemas.openxmlformats.org/drawingml/2006/main" noChangeAspect="1"/>
+            </wp:cNvGraphicFramePr>
+            <a:graphic xmlns:a="http://schemas.openxmlformats.org/drawingml/2006/main">
+              <a:graphicData uri="http://schemas.openxmlformats.org/drawingml/2006/picture">
+                <pic:pic xmlns:pic="http://schemas.openxmlformats.org/drawingml/2006/picture">
+                  <pic:nvPicPr>
+                    <pic:cNvPr id="11" name="Update Working Directory Path.png"/>
+                    <pic:cNvPicPr/>
+                  </pic:nvPicPr>
+                  <pic:blipFill>
+                    <a:blip r:embed="rId8">
+                      <a:extLst>
+                        <a:ext uri="{28A0092B-C50C-407E-A947-70E740481C1C}">
+                          <a14:useLocalDpi xmlns:a14="http://schemas.microsoft.com/office/drawing/2010/main" val="0"/>
+                        </a:ext>
+                      </a:extLst>
+                    </a:blip>
+                    <a:stretch>
+                      <a:fillRect/>
+                    </a:stretch>
+                  </pic:blipFill>
+                  <pic:spPr>
+                    <a:xfrm>
+                      <a:off x="0" y="0"/>
+                      <a:ext cx="5731510" cy="1903095"/>
+                    </a:xfrm>
+                    <a:prstGeom prst="rect">
+                      <a:avLst/>
+                    </a:prstGeom>
+                  </pic:spPr>
+                </pic:pic>
+              </a:graphicData>
+            </a:graphic>
+          </wp:inline>
+        </w:drawing>
+      </w:r>
+    </w:p>
+    <w:p/>
+    <w:p/>
+    <w:p>
+      <w:r>
+        <w:lastRenderedPageBreak/>
+        <w:t>Developer Info</w:t>
+      </w:r>
+      <w:r>
+        <w:rPr>
+          <w:noProof/>
+        </w:rPr>
+        <w:drawing>
+          <wp:inline distT="0" distB="0" distL="0" distR="0" wp14:anchorId="3BFD4214" wp14:editId="24F474B7">
+            <wp:extent cx="5731510" cy="2238375"/>
+            <wp:effectExtent l="0" t="0" r="2540" b="9525"/>
+            <wp:docPr id="12" name="Picture 12"/>
+            <wp:cNvGraphicFramePr>
+              <a:graphicFrameLocks xmlns:a="http://schemas.openxmlformats.org/drawingml/2006/main" noChangeAspect="1"/>
+            </wp:cNvGraphicFramePr>
+            <a:graphic xmlns:a="http://schemas.openxmlformats.org/drawingml/2006/main">
+              <a:graphicData uri="http://schemas.openxmlformats.org/drawingml/2006/picture">
+                <pic:pic xmlns:pic="http://schemas.openxmlformats.org/drawingml/2006/picture">
+                  <pic:nvPicPr>
+                    <pic:cNvPr id="12" name="Developer Info.png"/>
+                    <pic:cNvPicPr/>
+                  </pic:nvPicPr>
+                  <pic:blipFill>
+                    <a:blip r:embed="rId9">
+                      <a:extLst>
+                        <a:ext uri="{28A0092B-C50C-407E-A947-70E740481C1C}">
+                          <a14:useLocalDpi xmlns:a14="http://schemas.microsoft.com/office/drawing/2010/main" val="0"/>
+                        </a:ext>
+                      </a:extLst>
+                    </a:blip>
+                    <a:stretch>
+                      <a:fillRect/>
+                    </a:stretch>
+                  </pic:blipFill>
+                  <pic:spPr>
+                    <a:xfrm>
+                      <a:off x="0" y="0"/>
+                      <a:ext cx="5731510" cy="2238375"/>
+                    </a:xfrm>
+                    <a:prstGeom prst="rect">
+                      <a:avLst/>
+                    </a:prstGeom>
+                  </pic:spPr>
+                </pic:pic>
+              </a:graphicData>
+            </a:graphic>
+          </wp:inline>
+        </w:drawing>
+      </w:r>
+    </w:p>
+    <w:p/>
+    <w:p>
+      <w:r>
+        <w:t>File Explorer</w:t>
+      </w:r>
+    </w:p>
+    <w:p>
+      <w:r>
+        <w:rPr>
+          <w:noProof/>
+        </w:rPr>
+        <w:drawing>
+          <wp:inline distT="0" distB="0" distL="0" distR="0" wp14:anchorId="555AF954" wp14:editId="3AADD19F">
+            <wp:extent cx="5731510" cy="4029710"/>
+            <wp:effectExtent l="0" t="0" r="2540" b="8890"/>
+            <wp:docPr id="4" name="Picture 4"/>
+            <wp:cNvGraphicFramePr>
+              <a:graphicFrameLocks xmlns:a="http://schemas.openxmlformats.org/drawingml/2006/main" noChangeAspect="1"/>
+            </wp:cNvGraphicFramePr>
+            <a:graphic xmlns:a="http://schemas.openxmlformats.org/drawingml/2006/main">
+              <a:graphicData uri="http://schemas.openxmlformats.org/drawingml/2006/picture">
+                <pic:pic xmlns:pic="http://schemas.openxmlformats.org/drawingml/2006/picture">
+                  <pic:nvPicPr>
+                    <pic:cNvPr id="4" name="File Explorer.png"/>
+                    <pic:cNvPicPr/>
+                  </pic:nvPicPr>
+                  <pic:blipFill>
+                    <a:blip r:embed="rId10">
+                      <a:extLst>
+                        <a:ext uri="{28A0092B-C50C-407E-A947-70E740481C1C}">
+                          <a14:useLocalDpi xmlns:a14="http://schemas.microsoft.com/office/drawing/2010/main" val="0"/>
+                        </a:ext>
+                      </a:extLst>
+                    </a:blip>
+                    <a:stretch>
+                      <a:fillRect/>
+                    </a:stretch>
+                  </pic:blipFill>
+                  <pic:spPr>
+                    <a:xfrm>
+                      <a:off x="0" y="0"/>
+                      <a:ext cx="5731510" cy="4029710"/>
+                    </a:xfrm>
+                    <a:prstGeom prst="rect">
+                      <a:avLst/>
+                    </a:prstGeom>
+                  </pic:spPr>
+                </pic:pic>
+              </a:graphicData>
+            </a:graphic>
+          </wp:inline>
+        </w:drawing>
+      </w:r>
+    </w:p>
+    <w:p>
+      <w:r>
+        <w:br w:type="page"/>
+      </w:r>
+    </w:p>
+    <w:p>
+      <w:r>
+        <w:lastRenderedPageBreak/>
+        <w:t>Sort Descending</w:t>
+      </w:r>
+    </w:p>
+    <w:p>
+      <w:r>
+        <w:rPr>
+          <w:noProof/>
+        </w:rPr>
+        <w:drawing>
+          <wp:inline distT="0" distB="0" distL="0" distR="0" wp14:anchorId="07A64570" wp14:editId="633F9B3E">
+            <wp:extent cx="5731510" cy="4197985"/>
+            <wp:effectExtent l="0" t="0" r="2540" b="0"/>
+            <wp:docPr id="5" name="Picture 5"/>
+            <wp:cNvGraphicFramePr>
+              <a:graphicFrameLocks xmlns:a="http://schemas.openxmlformats.org/drawingml/2006/main" noChangeAspect="1"/>
+            </wp:cNvGraphicFramePr>
+            <a:graphic xmlns:a="http://schemas.openxmlformats.org/drawingml/2006/main">
+              <a:graphicData uri="http://schemas.openxmlformats.org/drawingml/2006/picture">
+                <pic:pic xmlns:pic="http://schemas.openxmlformats.org/drawingml/2006/picture">
+                  <pic:nvPicPr>
+                    <pic:cNvPr id="5" name="Sort Descending.png"/>
+                    <pic:cNvPicPr/>
+                  </pic:nvPicPr>
+                  <pic:blipFill>
+                    <a:blip r:embed="rId11">
+                      <a:extLst>
+                        <a:ext uri="{28A0092B-C50C-407E-A947-70E740481C1C}">
+                          <a14:useLocalDpi xmlns:a14="http://schemas.microsoft.com/office/drawing/2010/main" val="0"/>
+                        </a:ext>
+                      </a:extLst>
+                    </a:blip>
+                    <a:stretch>
+                      <a:fillRect/>
+                    </a:stretch>
+                  </pic:blipFill>
+                  <pic:spPr>
+                    <a:xfrm>
+                      <a:off x="0" y="0"/>
+                      <a:ext cx="5731510" cy="4197985"/>
+                    </a:xfrm>
+                    <a:prstGeom prst="rect">
+                      <a:avLst/>
+                    </a:prstGeom>
+                  </pic:spPr>
+                </pic:pic>
+              </a:graphicData>
+            </a:graphic>
+          </wp:inline>
+        </w:drawing>
+      </w:r>
+    </w:p>
+    <w:p>
+      <w:r>
+        <w:t>Create a File</w:t>
+      </w:r>
+    </w:p>
+    <w:p>
+      <w:r>
+        <w:rPr>
+          <w:noProof/>
+        </w:rPr>
+        <w:drawing>
+          <wp:inline distT="0" distB="0" distL="0" distR="0" wp14:anchorId="5E81BDDE" wp14:editId="7E127A7F">
+            <wp:extent cx="5731510" cy="2294255"/>
+            <wp:effectExtent l="0" t="0" r="2540" b="0"/>
+            <wp:docPr id="6" name="Picture 6"/>
+            <wp:cNvGraphicFramePr>
+              <a:graphicFrameLocks xmlns:a="http://schemas.openxmlformats.org/drawingml/2006/main" noChangeAspect="1"/>
+            </wp:cNvGraphicFramePr>
+            <a:graphic xmlns:a="http://schemas.openxmlformats.org/drawingml/2006/main">
+              <a:graphicData uri="http://schemas.openxmlformats.org/drawingml/2006/picture">
+                <pic:pic xmlns:pic="http://schemas.openxmlformats.org/drawingml/2006/picture">
+                  <pic:nvPicPr>
+                    <pic:cNvPr id="6" name="Create File.png"/>
+                    <pic:cNvPicPr/>
+                  </pic:nvPicPr>
+                  <pic:blipFill>
+                    <a:blip r:embed="rId12">
+                      <a:extLst>
+                        <a:ext uri="{28A0092B-C50C-407E-A947-70E740481C1C}">
+                          <a14:useLocalDpi xmlns:a14="http://schemas.microsoft.com/office/drawing/2010/main" val="0"/>
+                        </a:ext>
+                      </a:extLst>
+                    </a:blip>
+                    <a:stretch>
+                      <a:fillRect/>
+                    </a:stretch>
+                  </pic:blipFill>
+                  <pic:spPr>
+                    <a:xfrm>
+                      <a:off x="0" y="0"/>
+                      <a:ext cx="5731510" cy="2294255"/>
+                    </a:xfrm>
+                    <a:prstGeom prst="rect">
+                      <a:avLst/>
+                    </a:prstGeom>
+                  </pic:spPr>
+                </pic:pic>
+              </a:graphicData>
+            </a:graphic>
+          </wp:inline>
+        </w:drawing>
+      </w:r>
+    </w:p>
+    <w:p/>
+    <w:p/>
+    <w:p/>
+    <w:p/>
+    <w:p/>
+    <w:p>
+      <w:r>
+        <w:lastRenderedPageBreak/>
+        <w:t>File Details</w:t>
+      </w:r>
+      <w:r>
+        <w:rPr>
+          <w:noProof/>
+        </w:rPr>
+        <w:drawing>
+          <wp:inline distT="0" distB="0" distL="0" distR="0" wp14:anchorId="691C8669" wp14:editId="5C7DB1FE">
+            <wp:extent cx="5731510" cy="2350770"/>
+            <wp:effectExtent l="0" t="0" r="2540" b="0"/>
+            <wp:docPr id="8" name="Picture 8"/>
+            <wp:cNvGraphicFramePr>
+              <a:graphicFrameLocks xmlns:a="http://schemas.openxmlformats.org/drawingml/2006/main" noChangeAspect="1"/>
+            </wp:cNvGraphicFramePr>
+            <a:graphic xmlns:a="http://schemas.openxmlformats.org/drawingml/2006/main">
+              <a:graphicData uri="http://schemas.openxmlformats.org/drawingml/2006/picture">
+                <pic:pic xmlns:pic="http://schemas.openxmlformats.org/drawingml/2006/picture">
+                  <pic:nvPicPr>
+                    <pic:cNvPr id="8" name="File Details.png"/>
+                    <pic:cNvPicPr/>
+                  </pic:nvPicPr>
+                  <pic:blipFill>
+                    <a:blip r:embed="rId13">
+                      <a:extLst>
+                        <a:ext uri="{28A0092B-C50C-407E-A947-70E740481C1C}">
+                          <a14:useLocalDpi xmlns:a14="http://schemas.microsoft.com/office/drawing/2010/main" val="0"/>
+                        </a:ext>
+                      </a:extLst>
+                    </a:blip>
+                    <a:stretch>
+                      <a:fillRect/>
+                    </a:stretch>
+                  </pic:blipFill>
+                  <pic:spPr>
+                    <a:xfrm>
+                      <a:off x="0" y="0"/>
+                      <a:ext cx="5731510" cy="2350770"/>
+                    </a:xfrm>
+                    <a:prstGeom prst="rect">
+                      <a:avLst/>
+                    </a:prstGeom>
+                  </pic:spPr>
+                </pic:pic>
+              </a:graphicData>
+            </a:graphic>
+          </wp:inline>
+        </w:drawing>
+      </w:r>
+    </w:p>
+    <w:p>
+      <w:r>
+        <w:t>Delete File</w:t>
+      </w:r>
+    </w:p>
+    <w:p>
+      <w:r>
+        <w:rPr>
+          <w:noProof/>
+        </w:rPr>
+        <w:drawing>
+          <wp:inline distT="0" distB="0" distL="0" distR="0" wp14:anchorId="3431255F" wp14:editId="5E33AB7D">
+            <wp:extent cx="5731510" cy="2966720"/>
+            <wp:effectExtent l="0" t="0" r="2540" b="5080"/>
+            <wp:docPr id="9" name="Picture 9"/>
+            <wp:cNvGraphicFramePr>
+              <a:graphicFrameLocks xmlns:a="http://schemas.openxmlformats.org/drawingml/2006/main" noChangeAspect="1"/>
+            </wp:cNvGraphicFramePr>
+            <a:graphic xmlns:a="http://schemas.openxmlformats.org/drawingml/2006/main">
+              <a:graphicData uri="http://schemas.openxmlformats.org/drawingml/2006/picture">
+                <pic:pic xmlns:pic="http://schemas.openxmlformats.org/drawingml/2006/picture">
+                  <pic:nvPicPr>
+                    <pic:cNvPr id="9" name="Delete File.png"/>
+                    <pic:cNvPicPr/>
+                  </pic:nvPicPr>
+                  <pic:blipFill>
+                    <a:blip r:embed="rId14">
+                      <a:extLst>
+                        <a:ext uri="{28A0092B-C50C-407E-A947-70E740481C1C}">
+                          <a14:useLocalDpi xmlns:a14="http://schemas.microsoft.com/office/drawing/2010/main" val="0"/>
+                        </a:ext>
+                      </a:extLst>
+                    </a:blip>
+                    <a:stretch>
+                      <a:fillRect/>
+                    </a:stretch>
+                  </pic:blipFill>
+                  <pic:spPr>
+                    <a:xfrm>
+                      <a:off x="0" y="0"/>
+                      <a:ext cx="5731510" cy="2966720"/>
+                    </a:xfrm>
+                    <a:prstGeom prst="rect">
+                      <a:avLst/>
+                    </a:prstGeom>
+                  </pic:spPr>
+                </pic:pic>
+              </a:graphicData>
+            </a:graphic>
+          </wp:inline>
+        </w:drawing>
+      </w:r>
+    </w:p>
+    <w:p>
+      <w:r>
+        <w:t>Directory Details</w:t>
+      </w:r>
+    </w:p>
+    <w:p>
+      <w:r>
+        <w:rPr>
+          <w:noProof/>
+        </w:rPr>
+        <w:drawing>
+          <wp:inline distT="0" distB="0" distL="0" distR="0" wp14:anchorId="6311A88A" wp14:editId="246E4018">
+            <wp:extent cx="5731510" cy="2350770"/>
+            <wp:effectExtent l="0" t="0" r="2540" b="0"/>
+            <wp:docPr id="10" name="Picture 10"/>
+            <wp:cNvGraphicFramePr>
+              <a:graphicFrameLocks xmlns:a="http://schemas.openxmlformats.org/drawingml/2006/main" noChangeAspect="1"/>
+            </wp:cNvGraphicFramePr>
+            <a:graphic xmlns:a="http://schemas.openxmlformats.org/drawingml/2006/main">
+              <a:graphicData uri="http://schemas.openxmlformats.org/drawingml/2006/picture">
+                <pic:pic xmlns:pic="http://schemas.openxmlformats.org/drawingml/2006/picture">
+                  <pic:nvPicPr>
+                    <pic:cNvPr id="10" name="Directoy Details.png"/>
+                    <pic:cNvPicPr/>
+                  </pic:nvPicPr>
+                  <pic:blipFill>
+                    <a:blip r:embed="rId15">
+                      <a:extLst>
+                        <a:ext uri="{28A0092B-C50C-407E-A947-70E740481C1C}">
+                          <a14:useLocalDpi xmlns:a14="http://schemas.microsoft.com/office/drawing/2010/main" val="0"/>
+                        </a:ext>
+                      </a:extLst>
+                    </a:blip>
+                    <a:stretch>
+                      <a:fillRect/>
+                    </a:stretch>
+                  </pic:blipFill>
+                  <pic:spPr>
+                    <a:xfrm>
+                      <a:off x="0" y="0"/>
+                      <a:ext cx="5731510" cy="2350770"/>
+                    </a:xfrm>
+                    <a:prstGeom prst="rect">
+                      <a:avLst/>
+                    </a:prstGeom>
+                  </pic:spPr>
+                </pic:pic>
+              </a:graphicData>
+            </a:graphic>
+          </wp:inline>
+        </w:drawing>
+      </w:r>
+    </w:p>
+    <w:p>
+      <w:r>
+        <w:lastRenderedPageBreak/>
+        <w:t>Goodbye</w:t>
+      </w:r>
+    </w:p>
+    <w:p>
+      <w:r>
+        <w:rPr>
+          <w:noProof/>
+        </w:rPr>
+        <w:drawing>
+          <wp:inline distT="0" distB="0" distL="0" distR="0" wp14:anchorId="58B022DA" wp14:editId="3DCD996E">
+            <wp:extent cx="5731510" cy="2232660"/>
+            <wp:effectExtent l="0" t="0" r="2540" b="0"/>
+            <wp:docPr id="13" name="Picture 13"/>
+            <wp:cNvGraphicFramePr>
+              <a:graphicFrameLocks xmlns:a="http://schemas.openxmlformats.org/drawingml/2006/main" noChangeAspect="1"/>
+            </wp:cNvGraphicFramePr>
+            <a:graphic xmlns:a="http://schemas.openxmlformats.org/drawingml/2006/main">
+              <a:graphicData uri="http://schemas.openxmlformats.org/drawingml/2006/picture">
+                <pic:pic xmlns:pic="http://schemas.openxmlformats.org/drawingml/2006/picture">
+                  <pic:nvPicPr>
+                    <pic:cNvPr id="13" name="Goodbye.png"/>
+                    <pic:cNvPicPr/>
+                  </pic:nvPicPr>
+                  <pic:blipFill>
+                    <a:blip r:embed="rId16">
+                      <a:extLst>
+                        <a:ext uri="{28A0092B-C50C-407E-A947-70E740481C1C}">
+                          <a14:useLocalDpi xmlns:a14="http://schemas.microsoft.com/office/drawing/2010/main" val="0"/>
+                        </a:ext>
+                      </a:extLst>
+                    </a:blip>
+                    <a:stretch>
+                      <a:fillRect/>
+                    </a:stretch>
+                  </pic:blipFill>
+                  <pic:spPr>
+                    <a:xfrm>
+                      <a:off x="0" y="0"/>
+                      <a:ext cx="5731510" cy="2232660"/>
+                    </a:xfrm>
+                    <a:prstGeom prst="rect">
+                      <a:avLst/>
+                    </a:prstGeom>
+                  </pic:spPr>
+                </pic:pic>
+              </a:graphicData>
+            </a:graphic>
+          </wp:inline>
+        </w:drawing>
+      </w:r>
+      <w:r>
         <w:br w:type="page"/>
       </w:r>
     </w:p>
@@ -3458,7 +4144,7 @@
     </w:p>
     <w:p>
       <w:r>
-        <w:t xml:space="preserve">                fileExplorer(getFileListFromFolder(getCurrentDirectoryPath()));</w:t>
+        <w:t xml:space="preserve">                fileExplorer(getFileListFromDirectory(getCurrentDirectoryPath()));</w:t>
       </w:r>
     </w:p>
     <w:p>
@@ -3620,7 +4306,7 @@
     </w:p>
     <w:p>
       <w:r>
-        <w:t xml:space="preserve">        mainMessageContentList.add("["+(++numberingInFileExplorer)+"]" + " Search folder");</w:t>
+        <w:t xml:space="preserve">        mainMessageContentList.add("["+(++numberingInFileExplorer)+"]" + " Search directory");</w:t>
       </w:r>
     </w:p>
     <w:p>
@@ -3838,7 +4524,7 @@
     </w:p>
     <w:p>
       <w:r>
-        <w:t xml:space="preserve">                fileExplorer(getFileListFromFolder(getCurrentDirectoryPath()));</w:t>
+        <w:t xml:space="preserve">                fileExplorer(getFileListFromDirectory(getCurrentDirectoryPath()));</w:t>
       </w:r>
     </w:p>
     <w:p>
@@ -3853,7 +4539,7 @@
     </w:p>
     <w:p>
       <w:r>
-        <w:t xml:space="preserve">                fileExplorer(sortAscending(getFileListFromFolder(getCurrentDirectoryPath())));</w:t>
+        <w:t xml:space="preserve">                fileExplorer(sortAscending(getFileListFromDirectory(getCurrentDirectoryPath())));</w:t>
       </w:r>
     </w:p>
     <w:p>
@@ -3868,7 +4554,7 @@
     </w:p>
     <w:p>
       <w:r>
-        <w:t xml:space="preserve">                fileExplorer(sortDescending(getFileListFromFolder(getCurrentDirectoryPath())));</w:t>
+        <w:t xml:space="preserve">                fileExplorer(sortDescending(getFileListFromDirectory(getCurrentDirectoryPath())));</w:t>
       </w:r>
     </w:p>
     <w:p>
@@ -3883,7 +4569,7 @@
     </w:p>
     <w:p>
       <w:r>
-        <w:t xml:space="preserve">                searchFolder(getFileListFromFolder(getCurrentDirectoryPath()));</w:t>
+        <w:t xml:space="preserve">                searchDirectory(getFileListFromDirectory(getCurrentDirectoryPath()));</w:t>
       </w:r>
     </w:p>
     <w:p>
@@ -4185,7 +4871,7 @@
     </w:p>
     <w:p>
       <w:r>
-        <w:t xml:space="preserve">                fileExplorer(getFileListFromFolder(getCurrentDirectoryPath()));</w:t>
+        <w:t xml:space="preserve">                fileExplorer(getFileListFromDirectory(getCurrentDirectoryPath()));</w:t>
       </w:r>
     </w:p>
     <w:p>
@@ -4210,7 +4896,7 @@
     </w:p>
     <w:p>
       <w:r>
-        <w:t xml:space="preserve">                fileExplorer(getFileListFromFolder(getCurrentDirectoryPath()));</w:t>
+        <w:t xml:space="preserve">                fileExplorer(getFileListFromDirectory(getCurrentDirectoryPath()));</w:t>
       </w:r>
     </w:p>
     <w:p>
@@ -4323,7 +5009,565 @@
     </w:p>
     <w:p>
       <w:r>
-        <w:t xml:space="preserve">    private static void directoryDetails(File fileToProcess){</w:t>
+        <w:t xml:space="preserve">    private static void directoryDetails(File directoryToProcess){</w:t>
+      </w:r>
+    </w:p>
+    <w:p>
+      <w:r>
+        <w:t xml:space="preserve">        Path fileToProcessPath = Paths.get(directoryToProcess.getAbsolutePath());</w:t>
+      </w:r>
+    </w:p>
+    <w:p>
+      <w:r>
+        <w:t xml:space="preserve">        double directorySize = 0;</w:t>
+      </w:r>
+    </w:p>
+    <w:p/>
+    <w:p>
+      <w:r>
+        <w:t xml:space="preserve">        File[] filesInDirectory = directoryToProcess.listFiles();</w:t>
+      </w:r>
+    </w:p>
+    <w:p>
+      <w:r>
+        <w:t xml:space="preserve">        int numberOfFilesInDirectory = filesInDirectory.length;</w:t>
+      </w:r>
+    </w:p>
+    <w:p/>
+    <w:p>
+      <w:r>
+        <w:t xml:space="preserve">        for (int i = 0; i &lt; numberOfFilesInDirectory; i++){</w:t>
+      </w:r>
+    </w:p>
+    <w:p>
+      <w:r>
+        <w:t xml:space="preserve">            if (filesInDirectory[i].isFile()){</w:t>
+      </w:r>
+    </w:p>
+    <w:p>
+      <w:r>
+        <w:t xml:space="preserve">                directorySize += filesInDirectory[i].length();</w:t>
+      </w:r>
+    </w:p>
+    <w:p>
+      <w:r>
+        <w:t xml:space="preserve">            }else{</w:t>
+      </w:r>
+    </w:p>
+    <w:p>
+      <w:r>
+        <w:t xml:space="preserve">                directoryDetails(directoryToProcess);</w:t>
+      </w:r>
+    </w:p>
+    <w:p>
+      <w:r>
+        <w:t xml:space="preserve">            }</w:t>
+      </w:r>
+    </w:p>
+    <w:p>
+      <w:r>
+        <w:t xml:space="preserve">        }</w:t>
+      </w:r>
+    </w:p>
+    <w:p/>
+    <w:p>
+      <w:r>
+        <w:t xml:space="preserve">        double fileSizeInKiloBytes = directorySize/2024;</w:t>
+      </w:r>
+    </w:p>
+    <w:p/>
+    <w:p>
+      <w:r>
+        <w:t xml:space="preserve">        directoryDetailsMessage(directoryToProcess, fileSizeInKiloBytes);</w:t>
+      </w:r>
+    </w:p>
+    <w:p/>
+    <w:p>
+      <w:r>
+        <w:t xml:space="preserve">        // Setting min and max range</w:t>
+      </w:r>
+    </w:p>
+    <w:p>
+      <w:r>
+        <w:t xml:space="preserve">        int min = 1;</w:t>
+      </w:r>
+    </w:p>
+    <w:p>
+      <w:r>
+        <w:t xml:space="preserve">        int max = 3;</w:t>
+      </w:r>
+    </w:p>
+    <w:p>
+      <w:r>
+        <w:t xml:space="preserve">        int option;</w:t>
+      </w:r>
+    </w:p>
+    <w:p>
+      <w:r>
+        <w:t xml:space="preserve">        //Getting validated option from user</w:t>
+      </w:r>
+    </w:p>
+    <w:p>
+      <w:r>
+        <w:t xml:space="preserve">        option = userInput(min, max);</w:t>
+      </w:r>
+    </w:p>
+    <w:p/>
+    <w:p>
+      <w:r>
+        <w:t xml:space="preserve">        switch (option) {</w:t>
+      </w:r>
+    </w:p>
+    <w:p>
+      <w:r>
+        <w:t xml:space="preserve">            case 1:</w:t>
+      </w:r>
+    </w:p>
+    <w:p>
+      <w:r>
+        <w:t xml:space="preserve">                mainMenu();</w:t>
+      </w:r>
+    </w:p>
+    <w:p>
+      <w:r>
+        <w:lastRenderedPageBreak/>
+        <w:t xml:space="preserve">                break;</w:t>
+      </w:r>
+    </w:p>
+    <w:p>
+      <w:r>
+        <w:t xml:space="preserve">            case 2:</w:t>
+      </w:r>
+    </w:p>
+    <w:p>
+      <w:r>
+        <w:t xml:space="preserve">                goToParentDirectory();</w:t>
+      </w:r>
+    </w:p>
+    <w:p>
+      <w:r>
+        <w:t xml:space="preserve">                break;</w:t>
+      </w:r>
+    </w:p>
+    <w:p>
+      <w:r>
+        <w:t xml:space="preserve">            case 3:</w:t>
+      </w:r>
+    </w:p>
+    <w:p>
+      <w:r>
+        <w:t xml:space="preserve">                goIntoDirectory();</w:t>
+      </w:r>
+    </w:p>
+    <w:p>
+      <w:r>
+        <w:t xml:space="preserve">        }</w:t>
+      </w:r>
+    </w:p>
+    <w:p>
+      <w:r>
+        <w:t xml:space="preserve">    }</w:t>
+      </w:r>
+    </w:p>
+    <w:p>
+      <w:r>
+        <w:t xml:space="preserve">    // goToParentDirectory()</w:t>
+      </w:r>
+    </w:p>
+    <w:p>
+      <w:r>
+        <w:t xml:space="preserve">    private static void goToParentDirectory(){</w:t>
+      </w:r>
+    </w:p>
+    <w:p>
+      <w:r>
+        <w:t xml:space="preserve">        Path currentDirectoryPath = Paths.get(getCurrentDirectoryPath());</w:t>
+      </w:r>
+    </w:p>
+    <w:p>
+      <w:r>
+        <w:t xml:space="preserve">        Path parentPath = currentDirectoryPath.getParent();</w:t>
+      </w:r>
+    </w:p>
+    <w:p>
+      <w:r>
+        <w:t xml:space="preserve">        setCurrentDirectoryPath(parentPath.toString());</w:t>
+      </w:r>
+    </w:p>
+    <w:p>
+      <w:r>
+        <w:t xml:space="preserve">        fileExplorer(getFileListFromDirectory(getCurrentDirectoryPath()));</w:t>
+      </w:r>
+    </w:p>
+    <w:p>
+      <w:r>
+        <w:t xml:space="preserve">    }</w:t>
+      </w:r>
+    </w:p>
+    <w:p>
+      <w:r>
+        <w:t xml:space="preserve">    // goIntoDirectory()</w:t>
+      </w:r>
+    </w:p>
+    <w:p>
+      <w:r>
+        <w:t xml:space="preserve">    private static void goIntoDirectory(){</w:t>
+      </w:r>
+    </w:p>
+    <w:p>
+      <w:r>
+        <w:t xml:space="preserve">        //We need to change the currentDirectoryPath before calling this method, since this method is just calling the fileExplorer</w:t>
+      </w:r>
+    </w:p>
+    <w:p>
+      <w:r>
+        <w:t xml:space="preserve">        fileExplorer(getFileListFromDirectory(getCurrentDirectoryPath()));</w:t>
+      </w:r>
+    </w:p>
+    <w:p>
+      <w:r>
+        <w:t xml:space="preserve">    }</w:t>
+      </w:r>
+    </w:p>
+    <w:p/>
+    <w:p/>
+    <w:p/>
+    <w:p/>
+    <w:p/>
+    <w:p>
+      <w:r>
+        <w:t xml:space="preserve">    // createFileMessage() is a method used to separate message from functionality in the createFile()</w:t>
+      </w:r>
+    </w:p>
+    <w:p>
+      <w:r>
+        <w:t xml:space="preserve">    private static void createFileMessage(){</w:t>
+      </w:r>
+    </w:p>
+    <w:p>
+      <w:r>
+        <w:t xml:space="preserve">        //creating the console look</w:t>
+      </w:r>
+    </w:p>
+    <w:p>
+      <w:r>
+        <w:t xml:space="preserve">        String firstLine = "[ Create File ]";</w:t>
+      </w:r>
+    </w:p>
+    <w:p>
+      <w:r>
+        <w:t xml:space="preserve">        String userInputLine = "Please enter file name here: ";</w:t>
+      </w:r>
+    </w:p>
+    <w:p>
+      <w:r>
+        <w:lastRenderedPageBreak/>
+        <w:t xml:space="preserve">        String lastLine = "[ Please Enter The File Name Below ]";</w:t>
+      </w:r>
+    </w:p>
+    <w:p/>
+    <w:p>
+      <w:r>
+        <w:t xml:space="preserve">        List&lt;String&gt; mainMessageContentList = new ArrayList&lt;&gt;();</w:t>
+      </w:r>
+    </w:p>
+    <w:p>
+      <w:r>
+        <w:t xml:space="preserve">        mainMessageContentList.add(" Step 1 &gt; You will need to know the name for your file and its extension");</w:t>
+      </w:r>
+    </w:p>
+    <w:p>
+      <w:r>
+        <w:t xml:space="preserve">        mainMessageContentList.add(" Step 2 &gt; Write your file name in this format &lt;fileName.extension&gt;");</w:t>
+      </w:r>
+    </w:p>
+    <w:p>
+      <w:r>
+        <w:t xml:space="preserve">        mainMessageContentList.add(" Example &gt; MyTextFile.txt");</w:t>
+      </w:r>
+    </w:p>
+    <w:p/>
+    <w:p>
+      <w:r>
+        <w:t xml:space="preserve">        buildMessageContent(firstLine, mainMessageContentList, lastLine, false);</w:t>
+      </w:r>
+    </w:p>
+    <w:p>
+      <w:r>
+        <w:t xml:space="preserve">        buildUserInputLine(userInputLine);</w:t>
+      </w:r>
+    </w:p>
+    <w:p>
+      <w:r>
+        <w:t xml:space="preserve">    }</w:t>
+      </w:r>
+    </w:p>
+    <w:p>
+      <w:r>
+        <w:t xml:space="preserve">    // createFile() creates a new file in the folder we were seeing using fileExplorer()</w:t>
+      </w:r>
+    </w:p>
+    <w:p>
+      <w:r>
+        <w:t xml:space="preserve">    private static void crateFile(){</w:t>
+      </w:r>
+    </w:p>
+    <w:p/>
+    <w:p>
+      <w:r>
+        <w:t xml:space="preserve">        createFileMessage();</w:t>
+      </w:r>
+    </w:p>
+    <w:p/>
+    <w:p>
+      <w:r>
+        <w:t xml:space="preserve">        //User input</w:t>
+      </w:r>
+    </w:p>
+    <w:p>
+      <w:r>
+        <w:t xml:space="preserve">        Scanner scanner = new Scanner(System.in);</w:t>
+      </w:r>
+    </w:p>
+    <w:p>
+      <w:r>
+        <w:t xml:space="preserve">        String fileName =scanner.next();</w:t>
+      </w:r>
+    </w:p>
+    <w:p/>
+    <w:p>
+      <w:r>
+        <w:t xml:space="preserve">        try {</w:t>
+      </w:r>
+    </w:p>
+    <w:p>
+      <w:r>
+        <w:t xml:space="preserve">            File file = new File(getCurrentDirectoryPath(), fileName);</w:t>
+      </w:r>
+    </w:p>
+    <w:p>
+      <w:r>
+        <w:t xml:space="preserve">            if(!file.exists()) {</w:t>
+      </w:r>
+    </w:p>
+    <w:p>
+      <w:r>
+        <w:t xml:space="preserve">                if(file.createNewFile()) {</w:t>
+      </w:r>
+    </w:p>
+    <w:p>
+      <w:r>
+        <w:t xml:space="preserve">                    System.out.println();</w:t>
+      </w:r>
+    </w:p>
+    <w:p>
+      <w:r>
+        <w:t xml:space="preserve">                    System.out.println(lineBuilderCenterAligned(getConsoleBoxWidth(), "&gt;&gt;&gt; Your file: " +  file.getName() + " was created. &lt;&lt;&lt;", '-', '-'));</w:t>
+      </w:r>
+    </w:p>
+    <w:p>
+      <w:r>
+        <w:t xml:space="preserve">                    System.out.println(lineBuilderCenterAligned(getConsoleBoxWidth(), "&gt;&gt;&gt; The file path is: " + file.getAbsolutePath() + " &lt;&lt;&lt;", '-', '-'));</w:t>
+      </w:r>
+    </w:p>
+    <w:p>
+      <w:r>
+        <w:t xml:space="preserve">                    waitSeconds(2);</w:t>
+      </w:r>
+    </w:p>
+    <w:p>
+      <w:r>
+        <w:t xml:space="preserve">                    fileExplorer(getFileListFromDirectory(getCurrentDirectoryPath()));</w:t>
+      </w:r>
+    </w:p>
+    <w:p>
+      <w:r>
+        <w:lastRenderedPageBreak/>
+        <w:t xml:space="preserve">                }else {</w:t>
+      </w:r>
+    </w:p>
+    <w:p>
+      <w:r>
+        <w:t xml:space="preserve">                    //If you can't create file</w:t>
+      </w:r>
+    </w:p>
+    <w:p>
+      <w:r>
+        <w:t xml:space="preserve">                    System.out.println();</w:t>
+      </w:r>
+    </w:p>
+    <w:p>
+      <w:r>
+        <w:t xml:space="preserve">                    System.out.println(lineBuilderCenterAligned(getConsoleBoxWidth(), "&gt;&gt;&gt; Something went wrong!!! The file was not created. &lt;&lt;&lt;", '-', '-'));</w:t>
+      </w:r>
+    </w:p>
+    <w:p>
+      <w:r>
+        <w:t xml:space="preserve">                    System.out.println(lineBuilderCenterAligned(getConsoleBoxWidth(), "&gt;&gt;&gt; Please try again &lt;&lt;&lt;", '-', '-'));</w:t>
+      </w:r>
+    </w:p>
+    <w:p>
+      <w:r>
+        <w:t xml:space="preserve">                    crateFile();</w:t>
+      </w:r>
+    </w:p>
+    <w:p>
+      <w:r>
+        <w:t xml:space="preserve">                }</w:t>
+      </w:r>
+    </w:p>
+    <w:p>
+      <w:r>
+        <w:t xml:space="preserve">            }else {</w:t>
+      </w:r>
+    </w:p>
+    <w:p>
+      <w:r>
+        <w:t xml:space="preserve">                //if already exists</w:t>
+      </w:r>
+    </w:p>
+    <w:p>
+      <w:r>
+        <w:t xml:space="preserve">                System.out.println();</w:t>
+      </w:r>
+    </w:p>
+    <w:p>
+      <w:r>
+        <w:t xml:space="preserve">                System.out.println(lineBuilderCenterAligned(getConsoleBoxWidth(), "&gt;&gt;&gt; File with this name already exists. &lt;&lt;&lt;", '-', '-'));</w:t>
+      </w:r>
+    </w:p>
+    <w:p>
+      <w:r>
+        <w:t xml:space="preserve">                System.out.println(lineBuilderCenterAligned(getConsoleBoxWidth(), "&gt;&gt;&gt; Please try again with a different name &lt;&lt;&lt;", '-', '-'));</w:t>
+      </w:r>
+    </w:p>
+    <w:p>
+      <w:r>
+        <w:t xml:space="preserve">                crateFile();</w:t>
+      </w:r>
+    </w:p>
+    <w:p>
+      <w:r>
+        <w:t xml:space="preserve">            }</w:t>
+      </w:r>
+    </w:p>
+    <w:p>
+      <w:r>
+        <w:t xml:space="preserve">        }</w:t>
+      </w:r>
+    </w:p>
+    <w:p>
+      <w:r>
+        <w:t xml:space="preserve">        catch (IOException e){</w:t>
+      </w:r>
+    </w:p>
+    <w:p>
+      <w:r>
+        <w:t xml:space="preserve">            e.printStackTrace();</w:t>
+      </w:r>
+    </w:p>
+    <w:p>
+      <w:r>
+        <w:t xml:space="preserve">            crateFile();</w:t>
+      </w:r>
+    </w:p>
+    <w:p>
+      <w:r>
+        <w:t xml:space="preserve">        }</w:t>
+      </w:r>
+    </w:p>
+    <w:p>
+      <w:r>
+        <w:t xml:space="preserve">    }</w:t>
+      </w:r>
+    </w:p>
+    <w:p>
+      <w:r>
+        <w:t xml:space="preserve">    // deleteFileProtocolMessage() is a method used to separate message from functionality in the deleteFileProtocol()</w:t>
+      </w:r>
+    </w:p>
+    <w:p>
+      <w:r>
+        <w:t xml:space="preserve">    private static void deleteFileProtocolMessage(File fileToProcess, double fileSizeInKiloBytes){</w:t>
+      </w:r>
+    </w:p>
+    <w:p>
+      <w:r>
+        <w:t xml:space="preserve">        String firstLine = "[ Confirm you want to delete ]";</w:t>
+      </w:r>
+    </w:p>
+    <w:p>
+      <w:r>
+        <w:t xml:space="preserve">        String userInputLine = "Please enter your choice here: ";</w:t>
+      </w:r>
+    </w:p>
+    <w:p>
+      <w:r>
+        <w:t xml:space="preserve">        String lastLine = "[ Please Enter Your Choice Below ]";</w:t>
+      </w:r>
+    </w:p>
+    <w:p/>
+    <w:p>
+      <w:r>
+        <w:t xml:space="preserve">        List&lt;String&gt; mainMessageContentList = new ArrayList&lt;&gt;();</w:t>
+      </w:r>
+    </w:p>
+    <w:p>
+      <w:r>
+        <w:t xml:space="preserve">        mainMessageContentList.add("File name: " + fileToProcess.getName());</w:t>
+      </w:r>
+    </w:p>
+    <w:p>
+      <w:r>
+        <w:lastRenderedPageBreak/>
+        <w:t xml:space="preserve">        mainMessageContentList.add("File path: " + fileToProcess.getAbsolutePath());</w:t>
+      </w:r>
+    </w:p>
+    <w:p>
+      <w:r>
+        <w:t xml:space="preserve">        mainMessageContentList.add("File size: " + String.format("%.5f", fileSizeInKiloBytes));</w:t>
+      </w:r>
+    </w:p>
+    <w:p>
+      <w:r>
+        <w:t xml:space="preserve">        mainMessageContentList.add("");</w:t>
+      </w:r>
+    </w:p>
+    <w:p>
+      <w:r>
+        <w:t xml:space="preserve">        mainMessageContentList.add("[1] To CONFIRM deletion");</w:t>
+      </w:r>
+    </w:p>
+    <w:p>
+      <w:r>
+        <w:t xml:space="preserve">        mainMessageContentList.add("[2] To CANCEL deletion");</w:t>
+      </w:r>
+    </w:p>
+    <w:p/>
+    <w:p>
+      <w:r>
+        <w:t xml:space="preserve">        buildMessageContent(firstLine, mainMessageContentList, lastLine, false);</w:t>
+      </w:r>
+    </w:p>
+    <w:p>
+      <w:r>
+        <w:t xml:space="preserve">        buildUserInputLine(userInputLine);</w:t>
+      </w:r>
+    </w:p>
+    <w:p>
+      <w:r>
+        <w:t xml:space="preserve">    }</w:t>
+      </w:r>
+    </w:p>
+    <w:p/>
+    <w:p>
+      <w:r>
+        <w:t xml:space="preserve">    // deleteFileProtocol() organizes the whole thing about deleting the file using deleteFileProtocolMessage() and deleteFileExecution()</w:t>
+      </w:r>
+    </w:p>
+    <w:p>
+      <w:r>
+        <w:t xml:space="preserve">    private static void deleteFileProtocol(File fileToProcess){</w:t>
       </w:r>
     </w:p>
     <w:p>
@@ -4374,7 +5618,7 @@
     <w:p/>
     <w:p>
       <w:r>
-        <w:t xml:space="preserve">        directoryDetailsMessage(fileToProcess, fileSizeInKiloBytes);</w:t>
+        <w:t xml:space="preserve">        deleteFileProtocolMessage(fileToProcess, fileSizeInKiloBytes);</w:t>
       </w:r>
     </w:p>
     <w:p/>
@@ -4390,7 +5634,7 @@
     </w:p>
     <w:p>
       <w:r>
-        <w:t xml:space="preserve">        int max = 3;</w:t>
+        <w:t xml:space="preserve">        int max = 2;</w:t>
       </w:r>
     </w:p>
     <w:p>
@@ -4398,6 +5642,7 @@
         <w:t xml:space="preserve">        int option;</w:t>
       </w:r>
     </w:p>
+    <w:p/>
     <w:p>
       <w:r>
         <w:t xml:space="preserve">        //Getting validated option from user</w:t>
@@ -4405,6 +5650,7 @@
     </w:p>
     <w:p>
       <w:r>
+        <w:lastRenderedPageBreak/>
         <w:t xml:space="preserve">        option = userInput(min, max);</w:t>
       </w:r>
     </w:p>
@@ -4421,7 +5667,7 @@
     </w:p>
     <w:p>
       <w:r>
-        <w:t xml:space="preserve">                mainMenu();</w:t>
+        <w:t xml:space="preserve">                deleteFileExecution(fileToProcess);</w:t>
       </w:r>
     </w:p>
     <w:p>
@@ -4436,28 +5682,103 @@
     </w:p>
     <w:p>
       <w:r>
-        <w:t xml:space="preserve">                goToParentDirectory();</w:t>
-      </w:r>
-    </w:p>
-    <w:p>
-      <w:r>
-        <w:t xml:space="preserve">                break;</w:t>
-      </w:r>
-    </w:p>
-    <w:p>
-      <w:r>
-        <w:t xml:space="preserve">            case 3:</w:t>
-      </w:r>
-    </w:p>
-    <w:p>
-      <w:r>
-        <w:t xml:space="preserve">                goIntoDirectory();</w:t>
+        <w:t xml:space="preserve">                fileDetails(fileToProcess);</w:t>
+      </w:r>
+    </w:p>
+    <w:p>
+      <w:r>
+        <w:t xml:space="preserve">        }</w:t>
+      </w:r>
+    </w:p>
+    <w:p>
+      <w:r>
+        <w:t xml:space="preserve">    }</w:t>
+      </w:r>
+    </w:p>
+    <w:p/>
+    <w:p>
+      <w:r>
+        <w:t xml:space="preserve">    // deleteFileExecution() deletes the actual file the</w:t>
+      </w:r>
+    </w:p>
+    <w:p>
+      <w:r>
+        <w:t xml:space="preserve">    private static void deleteFileExecution(File fileToProcess){</w:t>
+      </w:r>
+    </w:p>
+    <w:p>
+      <w:r>
+        <w:t xml:space="preserve">        File fileToDelete = new File(fileToProcess.getAbsolutePath());</w:t>
+      </w:r>
+    </w:p>
+    <w:p>
+      <w:r>
+        <w:t xml:space="preserve">        if (fileToDelete.delete()){</w:t>
+      </w:r>
+    </w:p>
+    <w:p>
+      <w:r>
+        <w:t xml:space="preserve">            System.out.println();</w:t>
+      </w:r>
+    </w:p>
+    <w:p>
+      <w:r>
+        <w:t xml:space="preserve">            System.out.println(lineBuilderCenterAligned(getConsoleBoxWidth(), "&gt;&gt;&gt; Your file: " +  fileToProcess.getName() + " was deleted. &lt;&lt;&lt;", '-', '-'));</w:t>
+      </w:r>
+    </w:p>
+    <w:p>
+      <w:r>
+        <w:t xml:space="preserve">        }else {</w:t>
+      </w:r>
+    </w:p>
+    <w:p>
+      <w:r>
+        <w:t xml:space="preserve">            System.out.println();</w:t>
+      </w:r>
+    </w:p>
+    <w:p>
+      <w:r>
+        <w:t xml:space="preserve">            System.out.println(lineBuilderCenterAligned(getConsoleBoxWidth(), "&gt;&gt;&gt; Your file: " +  fileToProcess.getName() + " was NOT created. &lt;&lt;&lt;", '-', '-'));</w:t>
+      </w:r>
+    </w:p>
+    <w:p>
+      <w:r>
+        <w:t xml:space="preserve">        }</w:t>
+      </w:r>
+    </w:p>
+    <w:p>
+      <w:r>
+        <w:t xml:space="preserve">    }</w:t>
+      </w:r>
+    </w:p>
+    <w:p/>
+    <w:p/>
+    <w:p/>
+    <w:p/>
+    <w:p>
+      <w:r>
+        <w:t xml:space="preserve">    // getFileListFromFolder lists files and folders from the currentDirectoryPath and returns an array of Files</w:t>
+      </w:r>
+    </w:p>
+    <w:p>
+      <w:r>
+        <w:t xml:space="preserve">    private static File[] getFileListFromDirectory(String pathToFolder){</w:t>
+      </w:r>
+    </w:p>
+    <w:p>
+      <w:r>
+        <w:t xml:space="preserve">        File directoryPath = new File(pathToFolder);</w:t>
       </w:r>
     </w:p>
     <w:p>
       <w:r>
         <w:lastRenderedPageBreak/>
-        <w:t xml:space="preserve">        }</w:t>
+        <w:t xml:space="preserve">        File filesList[] = directoryPath.listFiles();</w:t>
+      </w:r>
+    </w:p>
+    <w:p>
+      <w:r>
+        <w:t xml:space="preserve">        return filesList;</w:t>
       </w:r>
     </w:p>
     <w:p>
@@ -4467,32 +5788,22 @@
     </w:p>
     <w:p>
       <w:r>
-        <w:t xml:space="preserve">    // goToParentDirectory()</w:t>
-      </w:r>
-    </w:p>
-    <w:p>
-      <w:r>
-        <w:t xml:space="preserve">    private static void goToParentDirectory(){</w:t>
-      </w:r>
-    </w:p>
-    <w:p>
-      <w:r>
-        <w:t xml:space="preserve">        Path currentDirectoryPath = Paths.get(getCurrentDirectoryPath());</w:t>
-      </w:r>
-    </w:p>
-    <w:p>
-      <w:r>
-        <w:t xml:space="preserve">        Path parentPath = currentDirectoryPath.getParent();</w:t>
-      </w:r>
-    </w:p>
-    <w:p>
-      <w:r>
-        <w:t xml:space="preserve">        setCurrentDirectoryPath(parentPath.toString());</w:t>
-      </w:r>
-    </w:p>
-    <w:p>
-      <w:r>
-        <w:t xml:space="preserve">        fileExplorer(getFileListFromFolder(getCurrentDirectoryPath()));</w:t>
+        <w:t xml:space="preserve">    // sortAscending() sorts files it gets from getFileListFromFolder() to ascending order</w:t>
+      </w:r>
+    </w:p>
+    <w:p>
+      <w:r>
+        <w:t xml:space="preserve">    private static File[] sortAscending(File[] fileListToSort){</w:t>
+      </w:r>
+    </w:p>
+    <w:p>
+      <w:r>
+        <w:t xml:space="preserve">        Arrays.sort(fileListToSort);</w:t>
+      </w:r>
+    </w:p>
+    <w:p>
+      <w:r>
+        <w:t xml:space="preserve">        return fileListToSort;</w:t>
       </w:r>
     </w:p>
     <w:p>
@@ -4502,22 +5813,23 @@
     </w:p>
     <w:p>
       <w:r>
-        <w:t xml:space="preserve">    // goIntoDirectory()</w:t>
-      </w:r>
-    </w:p>
-    <w:p>
-      <w:r>
-        <w:t xml:space="preserve">    private static void goIntoDirectory(){</w:t>
-      </w:r>
-    </w:p>
-    <w:p>
-      <w:r>
-        <w:t xml:space="preserve">        //We need to change the currentDirectoryPath before calling this method, since this method is just calling the fileExplorer</w:t>
-      </w:r>
-    </w:p>
-    <w:p>
-      <w:r>
-        <w:t xml:space="preserve">        fileExplorer(getFileListFromFolder(getCurrentDirectoryPath()));</w:t>
+        <w:t xml:space="preserve">    // sortDescending() sorts files it gets from getFileListFromFolder() to descending order</w:t>
+      </w:r>
+    </w:p>
+    <w:p>
+      <w:r>
+        <w:t xml:space="preserve">    private static File[] sortDescending(File[] fileListToSort){</w:t>
+      </w:r>
+    </w:p>
+    <w:p/>
+    <w:p>
+      <w:r>
+        <w:t xml:space="preserve">        Arrays.sort(fileListToSort, Collections.reverseOrder());</w:t>
+      </w:r>
+    </w:p>
+    <w:p>
+      <w:r>
+        <w:t xml:space="preserve">        return fileListToSort;</w:t>
       </w:r>
     </w:p>
     <w:p>
@@ -4526,38 +5838,29 @@
       </w:r>
     </w:p>
     <w:p/>
-    <w:p/>
-    <w:p/>
-    <w:p/>
-    <w:p/>
-    <w:p>
-      <w:r>
-        <w:t xml:space="preserve">    // createFileMessage() is a method used to separate message from functionality in the createFile()</w:t>
-      </w:r>
-    </w:p>
-    <w:p>
-      <w:r>
-        <w:t xml:space="preserve">    private static void createFileMessage(){</w:t>
-      </w:r>
-    </w:p>
-    <w:p>
-      <w:r>
-        <w:t xml:space="preserve">        //creating the console look</w:t>
-      </w:r>
-    </w:p>
-    <w:p>
-      <w:r>
-        <w:t xml:space="preserve">        String firstLine = "[ Create File ]";</w:t>
-      </w:r>
-    </w:p>
-    <w:p>
-      <w:r>
-        <w:t xml:space="preserve">        String userInputLine = "Please enter file name here: ";</w:t>
-      </w:r>
-    </w:p>
-    <w:p>
-      <w:r>
-        <w:t xml:space="preserve">        String lastLine = "[ Please Enter The File Name Below ]";</w:t>
+    <w:p>
+      <w:r>
+        <w:t xml:space="preserve">    // searchFolderMessage() is a method used to separate message from functionality in the searchFolder</w:t>
+      </w:r>
+    </w:p>
+    <w:p>
+      <w:r>
+        <w:t xml:space="preserve">    private static void searchDirectoryMessage(){</w:t>
+      </w:r>
+    </w:p>
+    <w:p>
+      <w:r>
+        <w:t xml:space="preserve">        String firstLine = "[ Search Folder ]";</w:t>
+      </w:r>
+    </w:p>
+    <w:p>
+      <w:r>
+        <w:t xml:space="preserve">        String userInputLine = "Please enter the term to search: ";</w:t>
+      </w:r>
+    </w:p>
+    <w:p>
+      <w:r>
+        <w:t xml:space="preserve">        String lastLine = "[ Please Enter The Search Term Below ]";</w:t>
       </w:r>
     </w:p>
     <w:p/>
@@ -4568,18 +5871,22 @@
     </w:p>
     <w:p>
       <w:r>
-        <w:t xml:space="preserve">        mainMessageContentList.add(" Step 1 &gt; You will need to know the name for your file and its extension");</w:t>
-      </w:r>
-    </w:p>
-    <w:p>
-      <w:r>
-        <w:t xml:space="preserve">        mainMessageContentList.add(" Step 2 &gt; Write your file name in this format &lt;fileName.extension&gt;");</w:t>
-      </w:r>
-    </w:p>
-    <w:p>
-      <w:r>
-        <w:lastRenderedPageBreak/>
-        <w:t xml:space="preserve">        mainMessageContentList.add(" Example &gt; MyTextFile.txt");</w:t>
+        <w:t xml:space="preserve">        mainMessageContentList.add("Rule #1 This search will find only exact match for your search");</w:t>
+      </w:r>
+    </w:p>
+    <w:p>
+      <w:r>
+        <w:t xml:space="preserve">        mainMessageContentList.add("Rule #2 This search is not case sensitive");</w:t>
+      </w:r>
+    </w:p>
+    <w:p>
+      <w:r>
+        <w:t xml:space="preserve">        mainMessageContentList.add("Rule #3 If your file has extension you need to include it in your search");</w:t>
+      </w:r>
+    </w:p>
+    <w:p>
+      <w:r>
+        <w:t xml:space="preserve">        mainMessageContentList.add("Example: abc.txt &amp; ABC.TXT are both valid search terms for a file abc.txt");</w:t>
       </w:r>
     </w:p>
     <w:p/>
@@ -4591,1139 +5898,6 @@
     <w:p>
       <w:r>
         <w:t xml:space="preserve">        buildUserInputLine(userInputLine);</w:t>
-      </w:r>
-    </w:p>
-    <w:p>
-      <w:r>
-        <w:t xml:space="preserve">    }</w:t>
-      </w:r>
-    </w:p>
-    <w:p>
-      <w:r>
-        <w:t xml:space="preserve">    // createFile() creates a new file in the folder we were seeing using fileExplorer()</w:t>
-      </w:r>
-    </w:p>
-    <w:p>
-      <w:r>
-        <w:t xml:space="preserve">    private static void crateFile(){</w:t>
-      </w:r>
-    </w:p>
-    <w:p/>
-    <w:p>
-      <w:r>
-        <w:t xml:space="preserve">        createFileMessage();</w:t>
-      </w:r>
-    </w:p>
-    <w:p/>
-    <w:p>
-      <w:r>
-        <w:t xml:space="preserve">        //User input</w:t>
-      </w:r>
-    </w:p>
-    <w:p>
-      <w:r>
-        <w:t xml:space="preserve">        Scanner scanner = new Scanner(System.in);</w:t>
-      </w:r>
-    </w:p>
-    <w:p>
-      <w:r>
-        <w:t xml:space="preserve">        String fileName =scanner.next();</w:t>
-      </w:r>
-    </w:p>
-    <w:p/>
-    <w:p>
-      <w:r>
-        <w:t xml:space="preserve">        try {</w:t>
-      </w:r>
-    </w:p>
-    <w:p>
-      <w:r>
-        <w:t xml:space="preserve">            File file = new File(getCurrentDirectoryPath(), fileName);</w:t>
-      </w:r>
-    </w:p>
-    <w:p>
-      <w:r>
-        <w:t xml:space="preserve">            if(!file.exists()) {</w:t>
-      </w:r>
-    </w:p>
-    <w:p>
-      <w:r>
-        <w:t xml:space="preserve">                if(file.createNewFile()) {</w:t>
-      </w:r>
-    </w:p>
-    <w:p>
-      <w:r>
-        <w:t xml:space="preserve">                    System.out.println();</w:t>
-      </w:r>
-    </w:p>
-    <w:p>
-      <w:r>
-        <w:t xml:space="preserve">                    System.out.println(lineBuilderCenterAligned(getConsoleBoxWidth(), "&gt;&gt;&gt; Your file: " +  file.getName() + " was created. &lt;&lt;&lt;", '-', '-'));</w:t>
-      </w:r>
-    </w:p>
-    <w:p>
-      <w:r>
-        <w:t xml:space="preserve">                    System.out.println(lineBuilderCenterAligned(getConsoleBoxWidth(), "&gt;&gt;&gt; The file path is: " + file.getAbsolutePath() + " &lt;&lt;&lt;", '-', '-'));</w:t>
-      </w:r>
-    </w:p>
-    <w:p>
-      <w:r>
-        <w:t xml:space="preserve">                    waitSeconds(2);</w:t>
-      </w:r>
-    </w:p>
-    <w:p>
-      <w:r>
-        <w:t xml:space="preserve">                    fileExplorer(getFileListFromFolder(getCurrentDirectoryPath()));</w:t>
-      </w:r>
-    </w:p>
-    <w:p>
-      <w:r>
-        <w:t xml:space="preserve">                }else {</w:t>
-      </w:r>
-    </w:p>
-    <w:p>
-      <w:r>
-        <w:t xml:space="preserve">                    //If you can't create file</w:t>
-      </w:r>
-    </w:p>
-    <w:p>
-      <w:r>
-        <w:t xml:space="preserve">                    System.out.println();</w:t>
-      </w:r>
-    </w:p>
-    <w:p>
-      <w:r>
-        <w:t xml:space="preserve">                    System.out.println(lineBuilderCenterAligned(getConsoleBoxWidth(), "&gt;&gt;&gt; Something went wrong!!! The file was not created. &lt;&lt;&lt;", '-', '-'));</w:t>
-      </w:r>
-    </w:p>
-    <w:p>
-      <w:r>
-        <w:t xml:space="preserve">                    System.out.println(lineBuilderCenterAligned(getConsoleBoxWidth(), "&gt;&gt;&gt; Please try again &lt;&lt;&lt;", '-', '-'));</w:t>
-      </w:r>
-    </w:p>
-    <w:p>
-      <w:r>
-        <w:lastRenderedPageBreak/>
-        <w:t xml:space="preserve">                    crateFile();</w:t>
-      </w:r>
-    </w:p>
-    <w:p>
-      <w:r>
-        <w:t xml:space="preserve">                }</w:t>
-      </w:r>
-    </w:p>
-    <w:p>
-      <w:r>
-        <w:t xml:space="preserve">            }else {</w:t>
-      </w:r>
-    </w:p>
-    <w:p>
-      <w:r>
-        <w:t xml:space="preserve">                //if already exists</w:t>
-      </w:r>
-    </w:p>
-    <w:p>
-      <w:r>
-        <w:t xml:space="preserve">                System.out.println();</w:t>
-      </w:r>
-    </w:p>
-    <w:p>
-      <w:r>
-        <w:t xml:space="preserve">                System.out.println(lineBuilderCenterAligned(getConsoleBoxWidth(), "&gt;&gt;&gt; File with this name already exists. &lt;&lt;&lt;", '-', '-'));</w:t>
-      </w:r>
-    </w:p>
-    <w:p>
-      <w:r>
-        <w:t xml:space="preserve">                System.out.println(lineBuilderCenterAligned(getConsoleBoxWidth(), "&gt;&gt;&gt; Please try again with a different name &lt;&lt;&lt;", '-', '-'));</w:t>
-      </w:r>
-    </w:p>
-    <w:p>
-      <w:r>
-        <w:t xml:space="preserve">                crateFile();</w:t>
-      </w:r>
-    </w:p>
-    <w:p>
-      <w:r>
-        <w:t xml:space="preserve">            }</w:t>
-      </w:r>
-    </w:p>
-    <w:p>
-      <w:r>
-        <w:t xml:space="preserve">        }</w:t>
-      </w:r>
-    </w:p>
-    <w:p>
-      <w:r>
-        <w:t xml:space="preserve">        catch (IOException e){</w:t>
-      </w:r>
-    </w:p>
-    <w:p>
-      <w:r>
-        <w:t xml:space="preserve">            e.printStackTrace();</w:t>
-      </w:r>
-    </w:p>
-    <w:p>
-      <w:r>
-        <w:t xml:space="preserve">            crateFile();</w:t>
-      </w:r>
-    </w:p>
-    <w:p>
-      <w:r>
-        <w:t xml:space="preserve">        }</w:t>
-      </w:r>
-    </w:p>
-    <w:p>
-      <w:r>
-        <w:t xml:space="preserve">    }</w:t>
-      </w:r>
-    </w:p>
-    <w:p>
-      <w:r>
-        <w:t xml:space="preserve">    // deleteFileProtocolMessage() is a method used to separate message from functionality in the deleteFileProtocol()</w:t>
-      </w:r>
-    </w:p>
-    <w:p>
-      <w:r>
-        <w:t xml:space="preserve">    private static void deleteFileProtocolMessage(File fileToProcess, double fileSizeInKiloBytes){</w:t>
-      </w:r>
-    </w:p>
-    <w:p>
-      <w:r>
-        <w:t xml:space="preserve">        String firstLine = "[ Confirm you want to delete ]";</w:t>
-      </w:r>
-    </w:p>
-    <w:p>
-      <w:r>
-        <w:t xml:space="preserve">        String userInputLine = "Please enter your choice here: ";</w:t>
-      </w:r>
-    </w:p>
-    <w:p>
-      <w:r>
-        <w:t xml:space="preserve">        String lastLine = "[ Please Enter Your Choice Below ]";</w:t>
-      </w:r>
-    </w:p>
-    <w:p/>
-    <w:p>
-      <w:r>
-        <w:t xml:space="preserve">        List&lt;String&gt; mainMessageContentList = new ArrayList&lt;&gt;();</w:t>
-      </w:r>
-    </w:p>
-    <w:p>
-      <w:r>
-        <w:t xml:space="preserve">        mainMessageContentList.add("File name: " + fileToProcess.getName());</w:t>
-      </w:r>
-    </w:p>
-    <w:p>
-      <w:r>
-        <w:t xml:space="preserve">        mainMessageContentList.add("File path: " + fileToProcess.getAbsolutePath());</w:t>
-      </w:r>
-    </w:p>
-    <w:p>
-      <w:r>
-        <w:t xml:space="preserve">        mainMessageContentList.add("File size: " + String.format("%.5f", fileSizeInKiloBytes));</w:t>
-      </w:r>
-    </w:p>
-    <w:p>
-      <w:r>
-        <w:t xml:space="preserve">        mainMessageContentList.add("");</w:t>
-      </w:r>
-    </w:p>
-    <w:p>
-      <w:r>
-        <w:t xml:space="preserve">        mainMessageContentList.add("[1] To CONFIRM deletion");</w:t>
-      </w:r>
-    </w:p>
-    <w:p>
-      <w:r>
-        <w:t xml:space="preserve">        mainMessageContentList.add("[2] To CANCEL deletion");</w:t>
-      </w:r>
-    </w:p>
-    <w:p/>
-    <w:p>
-      <w:r>
-        <w:lastRenderedPageBreak/>
-        <w:t xml:space="preserve">        buildMessageContent(firstLine, mainMessageContentList, lastLine, false);</w:t>
-      </w:r>
-    </w:p>
-    <w:p>
-      <w:r>
-        <w:t xml:space="preserve">        buildUserInputLine(userInputLine);</w:t>
-      </w:r>
-    </w:p>
-    <w:p>
-      <w:r>
-        <w:t xml:space="preserve">    }</w:t>
-      </w:r>
-    </w:p>
-    <w:p/>
-    <w:p>
-      <w:r>
-        <w:t xml:space="preserve">    // deleteFileProtocol() organizes the whole thing about deleting the file using deleteFileProtocolMessage() and deleteFileExecution()</w:t>
-      </w:r>
-    </w:p>
-    <w:p>
-      <w:r>
-        <w:t xml:space="preserve">    private static void deleteFileProtocol(File fileToProcess){</w:t>
-      </w:r>
-    </w:p>
-    <w:p>
-      <w:r>
-        <w:t xml:space="preserve">        Path fileToProcessPath = Paths.get(fileToProcess.getAbsolutePath());</w:t>
-      </w:r>
-    </w:p>
-    <w:p>
-      <w:r>
-        <w:t xml:space="preserve">        double fileSize = 0;</w:t>
-      </w:r>
-    </w:p>
-    <w:p>
-      <w:r>
-        <w:t xml:space="preserve">        try {</w:t>
-      </w:r>
-    </w:p>
-    <w:p>
-      <w:r>
-        <w:t xml:space="preserve">            fileSize = Files.size(fileToProcessPath);</w:t>
-      </w:r>
-    </w:p>
-    <w:p>
-      <w:r>
-        <w:t xml:space="preserve">        }catch (IOException e){</w:t>
-      </w:r>
-    </w:p>
-    <w:p>
-      <w:r>
-        <w:t xml:space="preserve">            e.printStackTrace();</w:t>
-      </w:r>
-    </w:p>
-    <w:p>
-      <w:r>
-        <w:t xml:space="preserve">            //Make a code to try again</w:t>
-      </w:r>
-    </w:p>
-    <w:p>
-      <w:r>
-        <w:t xml:space="preserve">        }</w:t>
-      </w:r>
-    </w:p>
-    <w:p>
-      <w:r>
-        <w:t xml:space="preserve">        double fileSizeInKiloBytes = fileSize/2024;</w:t>
-      </w:r>
-    </w:p>
-    <w:p/>
-    <w:p>
-      <w:r>
-        <w:t xml:space="preserve">        deleteFileProtocolMessage(fileToProcess, fileSizeInKiloBytes);</w:t>
-      </w:r>
-    </w:p>
-    <w:p/>
-    <w:p>
-      <w:r>
-        <w:t xml:space="preserve">        // Setting min and max range</w:t>
-      </w:r>
-    </w:p>
-    <w:p>
-      <w:r>
-        <w:t xml:space="preserve">        int min = 1;</w:t>
-      </w:r>
-    </w:p>
-    <w:p>
-      <w:r>
-        <w:t xml:space="preserve">        int max = 2;</w:t>
-      </w:r>
-    </w:p>
-    <w:p>
-      <w:r>
-        <w:t xml:space="preserve">        int option;</w:t>
-      </w:r>
-    </w:p>
-    <w:p/>
-    <w:p>
-      <w:r>
-        <w:t xml:space="preserve">        //Getting validated option from user</w:t>
-      </w:r>
-    </w:p>
-    <w:p>
-      <w:r>
-        <w:t xml:space="preserve">        option = userInput(min, max);</w:t>
-      </w:r>
-    </w:p>
-    <w:p/>
-    <w:p>
-      <w:r>
-        <w:t xml:space="preserve">        switch (option) {</w:t>
-      </w:r>
-    </w:p>
-    <w:p>
-      <w:r>
-        <w:t xml:space="preserve">            case 1:</w:t>
-      </w:r>
-    </w:p>
-    <w:p>
-      <w:r>
-        <w:t xml:space="preserve">                deleteFileExecution(fileToProcess);</w:t>
-      </w:r>
-    </w:p>
-    <w:p>
-      <w:r>
-        <w:t xml:space="preserve">                break;</w:t>
-      </w:r>
-    </w:p>
-    <w:p>
-      <w:r>
-        <w:lastRenderedPageBreak/>
-        <w:t xml:space="preserve">            case 2:</w:t>
-      </w:r>
-    </w:p>
-    <w:p>
-      <w:r>
-        <w:t xml:space="preserve">                fileDetails(fileToProcess);</w:t>
-      </w:r>
-    </w:p>
-    <w:p>
-      <w:r>
-        <w:t xml:space="preserve">        }</w:t>
-      </w:r>
-    </w:p>
-    <w:p>
-      <w:r>
-        <w:t xml:space="preserve">    }</w:t>
-      </w:r>
-    </w:p>
-    <w:p/>
-    <w:p>
-      <w:r>
-        <w:t xml:space="preserve">    // deleteFileExecution() deletes the actual file the</w:t>
-      </w:r>
-    </w:p>
-    <w:p>
-      <w:r>
-        <w:t xml:space="preserve">    private static void deleteFileExecution(File fileToProcess){</w:t>
-      </w:r>
-    </w:p>
-    <w:p>
-      <w:r>
-        <w:t xml:space="preserve">        File fileToDelete = new File(fileToProcess.getAbsolutePath());</w:t>
-      </w:r>
-    </w:p>
-    <w:p>
-      <w:r>
-        <w:t xml:space="preserve">        if (fileToDelete.delete()){</w:t>
-      </w:r>
-    </w:p>
-    <w:p>
-      <w:r>
-        <w:t xml:space="preserve">            System.out.println();</w:t>
-      </w:r>
-    </w:p>
-    <w:p>
-      <w:r>
-        <w:t xml:space="preserve">            System.out.println(lineBuilderCenterAligned(getConsoleBoxWidth(), "&gt;&gt;&gt; Your file: " +  fileToProcess.getName() + " was deleted. &lt;&lt;&lt;", '-', '-'));</w:t>
-      </w:r>
-    </w:p>
-    <w:p>
-      <w:r>
-        <w:t xml:space="preserve">        }else {</w:t>
-      </w:r>
-    </w:p>
-    <w:p>
-      <w:r>
-        <w:t xml:space="preserve">            System.out.println();</w:t>
-      </w:r>
-    </w:p>
-    <w:p>
-      <w:r>
-        <w:t xml:space="preserve">            System.out.println(lineBuilderCenterAligned(getConsoleBoxWidth(), "&gt;&gt;&gt; Your file: " +  fileToProcess.getName() + " was NOT created. &lt;&lt;&lt;", '-', '-'));</w:t>
-      </w:r>
-    </w:p>
-    <w:p>
-      <w:r>
-        <w:t xml:space="preserve">        }</w:t>
-      </w:r>
-    </w:p>
-    <w:p>
-      <w:r>
-        <w:t xml:space="preserve">    }</w:t>
-      </w:r>
-    </w:p>
-    <w:p/>
-    <w:p/>
-    <w:p/>
-    <w:p/>
-    <w:p>
-      <w:r>
-        <w:t xml:space="preserve">    // getFileListFromFolder lists files and folders from the currentDirectoryPath and returns an array of Files</w:t>
-      </w:r>
-    </w:p>
-    <w:p>
-      <w:r>
-        <w:t xml:space="preserve">    private static File[] getFileListFromFolder(String pathToFolder){</w:t>
-      </w:r>
-    </w:p>
-    <w:p>
-      <w:r>
-        <w:t xml:space="preserve">        File directoryPath = new File(pathToFolder);</w:t>
-      </w:r>
-    </w:p>
-    <w:p>
-      <w:r>
-        <w:t xml:space="preserve">        File filesList[] = directoryPath.listFiles();</w:t>
-      </w:r>
-    </w:p>
-    <w:p>
-      <w:r>
-        <w:t xml:space="preserve">        return filesList;</w:t>
-      </w:r>
-    </w:p>
-    <w:p>
-      <w:r>
-        <w:t xml:space="preserve">    }</w:t>
-      </w:r>
-    </w:p>
-    <w:p>
-      <w:r>
-        <w:t xml:space="preserve">    // sortAscending() sorts files it gets from getFileListFromFolder() to ascending order</w:t>
-      </w:r>
-    </w:p>
-    <w:p>
-      <w:r>
-        <w:t xml:space="preserve">    private static File[] sortAscending(File[] fileListToSort){</w:t>
-      </w:r>
-    </w:p>
-    <w:p>
-      <w:r>
-        <w:t xml:space="preserve">        Arrays.sort(fileListToSort);</w:t>
-      </w:r>
-    </w:p>
-    <w:p>
-      <w:r>
-        <w:lastRenderedPageBreak/>
-        <w:t xml:space="preserve">        return fileListToSort;</w:t>
-      </w:r>
-    </w:p>
-    <w:p>
-      <w:r>
-        <w:t xml:space="preserve">    }</w:t>
-      </w:r>
-    </w:p>
-    <w:p>
-      <w:r>
-        <w:t xml:space="preserve">    // sortDescending() sorts files it gets from getFileListFromFolder() to descending order</w:t>
-      </w:r>
-    </w:p>
-    <w:p>
-      <w:r>
-        <w:t xml:space="preserve">    private static File[] sortDescending(File[] fileListToSort){</w:t>
-      </w:r>
-    </w:p>
-    <w:p/>
-    <w:p>
-      <w:r>
-        <w:t xml:space="preserve">        Arrays.sort(fileListToSort, Collections.reverseOrder());</w:t>
-      </w:r>
-    </w:p>
-    <w:p>
-      <w:r>
-        <w:t xml:space="preserve">        return fileListToSort;</w:t>
-      </w:r>
-    </w:p>
-    <w:p>
-      <w:r>
-        <w:t xml:space="preserve">    }</w:t>
-      </w:r>
-    </w:p>
-    <w:p/>
-    <w:p>
-      <w:r>
-        <w:t xml:space="preserve">    // searchFolderMessage() is a method used to separate message from functionality in the searchFolder</w:t>
-      </w:r>
-    </w:p>
-    <w:p>
-      <w:r>
-        <w:t xml:space="preserve">    private static void searchFolderMessage(){</w:t>
-      </w:r>
-    </w:p>
-    <w:p>
-      <w:r>
-        <w:t xml:space="preserve">        String firstLine = "[ Search Folder ]";</w:t>
-      </w:r>
-    </w:p>
-    <w:p>
-      <w:r>
-        <w:t xml:space="preserve">        String userInputLine = "Please enter the term to search: ";</w:t>
-      </w:r>
-    </w:p>
-    <w:p>
-      <w:r>
-        <w:t xml:space="preserve">        String lastLine = "[ Please Enter The Search Term Below ]";</w:t>
-      </w:r>
-    </w:p>
-    <w:p/>
-    <w:p>
-      <w:r>
-        <w:t xml:space="preserve">        List&lt;String&gt; mainMessageContentList = new ArrayList&lt;&gt;();</w:t>
-      </w:r>
-    </w:p>
-    <w:p>
-      <w:r>
-        <w:t xml:space="preserve">        mainMessageContentList.add("Rule #1 This search will find only exact match for your search");</w:t>
-      </w:r>
-    </w:p>
-    <w:p>
-      <w:r>
-        <w:t xml:space="preserve">        mainMessageContentList.add("Rule #2 This search is not case sensitive");</w:t>
-      </w:r>
-    </w:p>
-    <w:p>
-      <w:r>
-        <w:t xml:space="preserve">        mainMessageContentList.add("Rule #3 If your file has extension you need to include it in your search");</w:t>
-      </w:r>
-    </w:p>
-    <w:p>
-      <w:r>
-        <w:t xml:space="preserve">        mainMessageContentList.add("Example: abc.txt &amp; ABC.TXT are both valid search terms for a file abc.txt");</w:t>
-      </w:r>
-    </w:p>
-    <w:p/>
-    <w:p>
-      <w:r>
-        <w:t xml:space="preserve">        buildMessageContent(firstLine, mainMessageContentList, lastLine, false);</w:t>
-      </w:r>
-    </w:p>
-    <w:p>
-      <w:r>
-        <w:t xml:space="preserve">        buildUserInputLine(userInputLine);</w:t>
-      </w:r>
-    </w:p>
-    <w:p>
-      <w:r>
-        <w:t xml:space="preserve">    }</w:t>
-      </w:r>
-    </w:p>
-    <w:p>
-      <w:r>
-        <w:t xml:space="preserve">    // searchFolder() gives user an option to check if a specific file or folder name exists in the directory and if it exists it enters the folder, or it shows file details</w:t>
-      </w:r>
-    </w:p>
-    <w:p>
-      <w:r>
-        <w:t xml:space="preserve">    private static void searchFolder(File[] fileListToSearch){</w:t>
-      </w:r>
-    </w:p>
-    <w:p/>
-    <w:p>
-      <w:r>
-        <w:t xml:space="preserve">        searchFolderMessage();</w:t>
-      </w:r>
-    </w:p>
-    <w:p/>
-    <w:p>
-      <w:r>
-        <w:t xml:space="preserve">        Scanner scanner = new Scanner(System.in);</w:t>
-      </w:r>
-    </w:p>
-    <w:p>
-      <w:r>
-        <w:t xml:space="preserve">        String termToSearch =scanner.next();</w:t>
-      </w:r>
-    </w:p>
-    <w:p/>
-    <w:p>
-      <w:r>
-        <w:t xml:space="preserve">        boolean foundIt = false;</w:t>
-      </w:r>
-    </w:p>
-    <w:p>
-      <w:r>
-        <w:t xml:space="preserve">        if (fileListToSearch == null){</w:t>
-      </w:r>
-    </w:p>
-    <w:p>
-      <w:r>
-        <w:t xml:space="preserve">            System.out.println();</w:t>
-      </w:r>
-    </w:p>
-    <w:p>
-      <w:r>
-        <w:t xml:space="preserve">            System.out.println(lineBuilderCenterAligned(getConsoleBoxWidth(), "&gt;&gt;&gt; The folder is empty &lt;&lt;&lt;", '-', '-'));</w:t>
-      </w:r>
-    </w:p>
-    <w:p>
-      <w:r>
-        <w:t xml:space="preserve">            System.out.println(lineBuilderCenterAligned(getConsoleBoxWidth(), "&gt;&gt;&gt; Let's go back to the file explorer &lt;&lt;&lt;", '-', '-'));</w:t>
-      </w:r>
-    </w:p>
-    <w:p>
-      <w:r>
-        <w:t xml:space="preserve">            waitSeconds(2);</w:t>
-      </w:r>
-    </w:p>
-    <w:p>
-      <w:r>
-        <w:t xml:space="preserve">            fileExplorer(getFileListFromFolder(getCurrentDirectoryPath()));</w:t>
-      </w:r>
-    </w:p>
-    <w:p>
-      <w:r>
-        <w:t xml:space="preserve">        }else{</w:t>
-      </w:r>
-    </w:p>
-    <w:p>
-      <w:r>
-        <w:t xml:space="preserve">            for (int i = 0; i &lt; fileListToSearch.length; i++) {</w:t>
-      </w:r>
-    </w:p>
-    <w:p>
-      <w:r>
-        <w:t xml:space="preserve">                String fileName = fileListToSearch[i].getName();</w:t>
-      </w:r>
-    </w:p>
-    <w:p>
-      <w:r>
-        <w:t xml:space="preserve">                if (fileName.equalsIgnoreCase(termToSearch)){</w:t>
-      </w:r>
-    </w:p>
-    <w:p>
-      <w:r>
-        <w:t xml:space="preserve">                    // code if file found and change foundIt to true</w:t>
-      </w:r>
-    </w:p>
-    <w:p>
-      <w:r>
-        <w:t xml:space="preserve">                    System.out.println();</w:t>
-      </w:r>
-    </w:p>
-    <w:p/>
-    <w:p>
-      <w:r>
-        <w:t xml:space="preserve">                    if (fileListToSearch[i].isDirectory()){</w:t>
-      </w:r>
-    </w:p>
-    <w:p>
-      <w:r>
-        <w:t xml:space="preserve">                        System.out.println(lineBuilderCenterAligned(getConsoleBoxWidth(), "&gt;&gt;&gt; You found a directory named " + termToSearch + " &lt;&lt;&lt;", '-', '-'));</w:t>
-      </w:r>
-    </w:p>
-    <w:p>
-      <w:r>
-        <w:t xml:space="preserve">                        System.out.println(lineBuilderCenterAligned(getConsoleBoxWidth(), "&gt;&gt;&gt; Lets see the details &lt;&lt;&lt;", '-', '-'));</w:t>
-      </w:r>
-    </w:p>
-    <w:p/>
-    <w:p>
-      <w:r>
-        <w:t xml:space="preserve">                    }else {</w:t>
-      </w:r>
-    </w:p>
-    <w:p>
-      <w:r>
-        <w:t xml:space="preserve">                        System.out.println(lineBuilderCenterAligned(getConsoleBoxWidth(), "&gt;&gt;&gt; You found a file named " + termToSearch + " &lt;&lt;&lt;", '-', '-'));</w:t>
-      </w:r>
-    </w:p>
-    <w:p>
-      <w:r>
-        <w:t xml:space="preserve">                        System.out.println(lineBuilderCenterAligned(getConsoleBoxWidth(), "&gt;&gt;&gt; Lets see the details &lt;&lt;&lt;", '-', '-'));</w:t>
-      </w:r>
-    </w:p>
-    <w:p>
-      <w:r>
-        <w:t xml:space="preserve">                    }</w:t>
-      </w:r>
-    </w:p>
-    <w:p/>
-    <w:p>
-      <w:r>
-        <w:lastRenderedPageBreak/>
-        <w:t xml:space="preserve">                    if (fileListToSearch[i].isDirectory()){</w:t>
-      </w:r>
-    </w:p>
-    <w:p>
-      <w:r>
-        <w:t xml:space="preserve">                        setCurrentDirectoryPath(fileListToSearch[i].getPath()); // this helps when we exit the details to end up in the same directory as when we did the search</w:t>
-      </w:r>
-    </w:p>
-    <w:p>
-      <w:r>
-        <w:t xml:space="preserve">                        directoryDetails(fileListToSearch[i]);</w:t>
-      </w:r>
-    </w:p>
-    <w:p>
-      <w:r>
-        <w:t xml:space="preserve">                    }else {</w:t>
-      </w:r>
-    </w:p>
-    <w:p>
-      <w:r>
-        <w:t xml:space="preserve">                        fileDetails(fileListToSearch[i]);</w:t>
-      </w:r>
-    </w:p>
-    <w:p>
-      <w:r>
-        <w:t xml:space="preserve">                    }</w:t>
-      </w:r>
-    </w:p>
-    <w:p>
-      <w:r>
-        <w:t xml:space="preserve">                    foundIt = true;</w:t>
-      </w:r>
-    </w:p>
-    <w:p>
-      <w:r>
-        <w:t xml:space="preserve">                }</w:t>
-      </w:r>
-    </w:p>
-    <w:p>
-      <w:r>
-        <w:t xml:space="preserve">            }</w:t>
-      </w:r>
-    </w:p>
-    <w:p>
-      <w:r>
-        <w:t xml:space="preserve">        }</w:t>
-      </w:r>
-    </w:p>
-    <w:p>
-      <w:r>
-        <w:t xml:space="preserve">        if (foundIt == false){</w:t>
-      </w:r>
-    </w:p>
-    <w:p>
-      <w:r>
-        <w:t xml:space="preserve">            String firstLine = "[ Search Result NOT Found ]";</w:t>
-      </w:r>
-    </w:p>
-    <w:p>
-      <w:r>
-        <w:t xml:space="preserve">            String userInputLine = "Please enter your choice here: ";</w:t>
-      </w:r>
-    </w:p>
-    <w:p>
-      <w:r>
-        <w:t xml:space="preserve">            String lastLine = "[ Please Enter The Search Term Below ]";</w:t>
-      </w:r>
-    </w:p>
-    <w:p/>
-    <w:p>
-      <w:r>
-        <w:t xml:space="preserve">            List&lt;String&gt; mainMessageContentList = new ArrayList&lt;&gt;();</w:t>
-      </w:r>
-    </w:p>
-    <w:p>
-      <w:r>
-        <w:t xml:space="preserve">            mainMessageContentList.add("Seams there is no file or folder named: " + termToSearch);</w:t>
-      </w:r>
-    </w:p>
-    <w:p>
-      <w:r>
-        <w:t xml:space="preserve">            mainMessageContentList.add("");</w:t>
-      </w:r>
-    </w:p>
-    <w:p>
-      <w:r>
-        <w:t xml:space="preserve">            mainMessageContentList.add("[1] Search again");</w:t>
-      </w:r>
-    </w:p>
-    <w:p>
-      <w:r>
-        <w:t xml:space="preserve">            mainMessageContentList.add("[2] Exit Search ");</w:t>
-      </w:r>
-    </w:p>
-    <w:p/>
-    <w:p>
-      <w:r>
-        <w:t xml:space="preserve">            buildMessageContent(firstLine, mainMessageContentList, lastLine, false);</w:t>
-      </w:r>
-    </w:p>
-    <w:p>
-      <w:r>
-        <w:t xml:space="preserve">            buildUserInputLine(userInputLine);</w:t>
-      </w:r>
-    </w:p>
-    <w:p/>
-    <w:p>
-      <w:r>
-        <w:t xml:space="preserve">            // Setting min and max range</w:t>
-      </w:r>
-    </w:p>
-    <w:p>
-      <w:r>
-        <w:t xml:space="preserve">            int min = 1;</w:t>
-      </w:r>
-    </w:p>
-    <w:p>
-      <w:r>
-        <w:t xml:space="preserve">            int max = 2;</w:t>
-      </w:r>
-    </w:p>
-    <w:p>
-      <w:r>
-        <w:t xml:space="preserve">            int option;</w:t>
-      </w:r>
-    </w:p>
-    <w:p>
-      <w:r>
-        <w:t xml:space="preserve">            //Getting validated option from user</w:t>
-      </w:r>
-    </w:p>
-    <w:p>
-      <w:r>
-        <w:t xml:space="preserve">            option = userInput(min, max);</w:t>
-      </w:r>
-    </w:p>
-    <w:p/>
-    <w:p>
-      <w:r>
-        <w:t xml:space="preserve">            switch (option) {</w:t>
-      </w:r>
-    </w:p>
-    <w:p>
-      <w:r>
-        <w:t xml:space="preserve">                case 1:</w:t>
-      </w:r>
-    </w:p>
-    <w:p>
-      <w:r>
-        <w:t xml:space="preserve">                    searchFolder(getFileListFromFolder(getCurrentDirectoryPath()));</w:t>
-      </w:r>
-    </w:p>
-    <w:p>
-      <w:r>
-        <w:t xml:space="preserve">                    break;</w:t>
-      </w:r>
-    </w:p>
-    <w:p>
-      <w:r>
-        <w:t xml:space="preserve">                case 2:</w:t>
-      </w:r>
-    </w:p>
-    <w:p>
-      <w:r>
-        <w:t xml:space="preserve">                    fileExplorer(getFileListFromFolder(getCurrentDirectoryPath()));</w:t>
-      </w:r>
-    </w:p>
-    <w:p>
-      <w:r>
-        <w:t xml:space="preserve">                    break;</w:t>
-      </w:r>
-    </w:p>
-    <w:p>
-      <w:r>
-        <w:t xml:space="preserve">            }</w:t>
-      </w:r>
-    </w:p>
-    <w:p>
-      <w:r>
-        <w:t xml:space="preserve">        }</w:t>
-      </w:r>
-    </w:p>
-    <w:p>
-      <w:r>
-        <w:t xml:space="preserve">    }</w:t>
-      </w:r>
-    </w:p>
-    <w:p/>
-    <w:p/>
-    <w:p/>
-    <w:p/>
-    <w:p/>
-    <w:p/>
-    <w:p>
-      <w:r>
-        <w:t xml:space="preserve">    //Old methods not in use anymore</w:t>
-      </w:r>
-    </w:p>
-    <w:p>
-      <w:r>
-        <w:t xml:space="preserve">    private static void goodbyeOldMethod(){</w:t>
-      </w:r>
-    </w:p>
-    <w:p>
-      <w:r>
-        <w:t xml:space="preserve">        // Initial setup to make the Goodbye box</w:t>
-      </w:r>
-    </w:p>
-    <w:p>
-      <w:r>
-        <w:t xml:space="preserve">        String firstLine = "-------------------------[Goodbye]--------------------------";</w:t>
-      </w:r>
-    </w:p>
-    <w:p>
-      <w:r>
-        <w:t xml:space="preserve">        String thankYouLine = "Thanks for trying my app!!!";</w:t>
-      </w:r>
-    </w:p>
-    <w:p>
-      <w:r>
-        <w:t xml:space="preserve">        String seeYouLine = "See you next time!!!";</w:t>
-      </w:r>
-    </w:p>
-    <w:p>
-      <w:r>
-        <w:t xml:space="preserve">        String lastLine = "---------------------------*****----------------------------";</w:t>
-      </w:r>
-    </w:p>
-    <w:p>
-      <w:r>
-        <w:t xml:space="preserve">        int boxWidth = firstLine.length();</w:t>
-      </w:r>
-    </w:p>
-    <w:p/>
-    <w:p>
-      <w:r>
-        <w:t xml:space="preserve">        // Down below is the code for center align the thankYouLine</w:t>
-      </w:r>
-    </w:p>
-    <w:p>
-      <w:r>
-        <w:t xml:space="preserve">        int indentBefore1;</w:t>
-      </w:r>
-    </w:p>
-    <w:p>
-      <w:r>
-        <w:t xml:space="preserve">        int indentAfter1;</w:t>
-      </w:r>
-    </w:p>
-    <w:p>
-      <w:r>
-        <w:t xml:space="preserve">        if ((thankYouLine.length())%2 == 0){</w:t>
-      </w:r>
-    </w:p>
-    <w:p>
-      <w:r>
-        <w:t xml:space="preserve">            indentBefore1 = (((boxWidth+thankYouLine.length())/2) - 1);</w:t>
-      </w:r>
-    </w:p>
-    <w:p>
-      <w:r>
-        <w:lastRenderedPageBreak/>
-        <w:t xml:space="preserve">            indentAfter1 = (((boxWidth-thankYouLine.length())/2)-1);</w:t>
-      </w:r>
-    </w:p>
-    <w:p>
-      <w:r>
-        <w:t xml:space="preserve">        }else {</w:t>
-      </w:r>
-    </w:p>
-    <w:p>
-      <w:r>
-        <w:t xml:space="preserve">            indentBefore1 = (((boxWidth+thankYouLine.length())/2) - 1);</w:t>
-      </w:r>
-    </w:p>
-    <w:p>
-      <w:r>
-        <w:t xml:space="preserve">            indentAfter1 = ((boxWidth-thankYouLine.length())/2) - 2;</w:t>
-      </w:r>
-    </w:p>
-    <w:p>
-      <w:r>
-        <w:t xml:space="preserve">        }</w:t>
-      </w:r>
-    </w:p>
-    <w:p/>
-    <w:p>
-      <w:r>
-        <w:t xml:space="preserve">        // Down below is the code for center align the seeYouLine</w:t>
-      </w:r>
-    </w:p>
-    <w:p>
-      <w:r>
-        <w:t xml:space="preserve">        int indentBefore2;</w:t>
-      </w:r>
-    </w:p>
-    <w:p>
-      <w:r>
-        <w:t xml:space="preserve">        int indentAfter2;</w:t>
-      </w:r>
-    </w:p>
-    <w:p>
-      <w:r>
-        <w:t xml:space="preserve">        if ((seeYouLine.length())%2 == 0){</w:t>
-      </w:r>
-    </w:p>
-    <w:p>
-      <w:r>
-        <w:t xml:space="preserve">            indentBefore2 = (((boxWidth+seeYouLine.length())/2) - 1);</w:t>
-      </w:r>
-    </w:p>
-    <w:p>
-      <w:r>
-        <w:t xml:space="preserve">            indentAfter2 = (((boxWidth-seeYouLine.length())/2)-1);</w:t>
-      </w:r>
-    </w:p>
-    <w:p>
-      <w:r>
-        <w:t xml:space="preserve">        }else {</w:t>
-      </w:r>
-    </w:p>
-    <w:p>
-      <w:r>
-        <w:t xml:space="preserve">            indentBefore2 = (((boxWidth+seeYouLine.length())/2) - 1);</w:t>
-      </w:r>
-    </w:p>
-    <w:p>
-      <w:r>
-        <w:t xml:space="preserve">            indentAfter2 = ((boxWidth-seeYouLine.length())/2) - 2;</w:t>
-      </w:r>
-    </w:p>
-    <w:p>
-      <w:r>
-        <w:t xml:space="preserve">        }</w:t>
-      </w:r>
-    </w:p>
-    <w:p/>
-    <w:p>
-      <w:r>
-        <w:t xml:space="preserve">        // Those are the print statements to make the Goodbye box</w:t>
-      </w:r>
-    </w:p>
-    <w:p>
-      <w:r>
-        <w:t xml:space="preserve">        System.out.printf("\n+%"+firstLine.length()+"s+ \n", firstLine);</w:t>
-      </w:r>
-    </w:p>
-    <w:p>
-      <w:r>
-        <w:t xml:space="preserve">        System.out.printf("| %-"+(firstLine.length()-2)+"s |\n", "");</w:t>
-      </w:r>
-    </w:p>
-    <w:p/>
-    <w:p>
-      <w:r>
-        <w:t xml:space="preserve">        String formatString1 ="| %" + indentBefore1 + "s" + " %" + indentAfter1 + "s |";</w:t>
-      </w:r>
-    </w:p>
-    <w:p>
-      <w:r>
-        <w:t xml:space="preserve">        System.out.println(String.format(formatString1, thankYouLine, ""));</w:t>
-      </w:r>
-    </w:p>
-    <w:p/>
-    <w:p>
-      <w:r>
-        <w:t xml:space="preserve">        String formatString2 ="| %" + indentBefore2 + "s" + " %" + indentAfter2 + "s |";</w:t>
-      </w:r>
-    </w:p>
-    <w:p>
-      <w:r>
-        <w:t xml:space="preserve">        System.out.println(String.format(formatString2, seeYouLine, ""));</w:t>
-      </w:r>
-    </w:p>
-    <w:p/>
-    <w:p>
-      <w:r>
-        <w:t xml:space="preserve">        System.out.printf("| %-"+(firstLine.length()-2)+"s |\n", "");</w:t>
-      </w:r>
-    </w:p>
-    <w:p>
-      <w:r>
-        <w:t xml:space="preserve">        System.out.printf("+%"+firstLine.length()+"s+ \n", lastLine);</w:t>
-      </w:r>
-    </w:p>
-    <w:p/>
-    <w:p>
-      <w:r>
-        <w:t xml:space="preserve">        //System.out.println(String.format("| %20s %20s |", "Thanks", ""));</w:t>
       </w:r>
     </w:p>
     <w:p>
@@ -5734,6 +5908,537 @@
     </w:p>
     <w:p>
       <w:r>
+        <w:t xml:space="preserve">    // searchFolder() gives user an option to check if a specific file or folder name exists in the directory and if it exists it enters the folder, or it shows file details</w:t>
+      </w:r>
+    </w:p>
+    <w:p>
+      <w:r>
+        <w:t xml:space="preserve">    private static void searchDirectory(File[] fileListToSearch){</w:t>
+      </w:r>
+    </w:p>
+    <w:p/>
+    <w:p>
+      <w:r>
+        <w:t xml:space="preserve">        searchDirectoryMessage();</w:t>
+      </w:r>
+    </w:p>
+    <w:p/>
+    <w:p>
+      <w:r>
+        <w:t xml:space="preserve">        Scanner scanner = new Scanner(System.in);</w:t>
+      </w:r>
+    </w:p>
+    <w:p>
+      <w:r>
+        <w:t xml:space="preserve">        String termToSearch =scanner.next();</w:t>
+      </w:r>
+    </w:p>
+    <w:p/>
+    <w:p>
+      <w:r>
+        <w:t xml:space="preserve">        boolean foundIt = false;</w:t>
+      </w:r>
+    </w:p>
+    <w:p>
+      <w:r>
+        <w:t xml:space="preserve">        if (fileListToSearch == null){</w:t>
+      </w:r>
+    </w:p>
+    <w:p>
+      <w:r>
+        <w:t xml:space="preserve">            System.out.println();</w:t>
+      </w:r>
+    </w:p>
+    <w:p>
+      <w:r>
+        <w:t xml:space="preserve">            System.out.println(lineBuilderCenterAligned(getConsoleBoxWidth(), "&gt;&gt;&gt; The folder is empty &lt;&lt;&lt;", '-', '-'));</w:t>
+      </w:r>
+    </w:p>
+    <w:p>
+      <w:r>
+        <w:t xml:space="preserve">            System.out.println(lineBuilderCenterAligned(getConsoleBoxWidth(), "&gt;&gt;&gt; Let's go back to the file explorer &lt;&lt;&lt;", '-', '-'));</w:t>
+      </w:r>
+    </w:p>
+    <w:p>
+      <w:r>
+        <w:t xml:space="preserve">            waitSeconds(2);</w:t>
+      </w:r>
+    </w:p>
+    <w:p>
+      <w:r>
+        <w:t xml:space="preserve">            fileExplorer(getFileListFromDirectory(getCurrentDirectoryPath()));</w:t>
+      </w:r>
+    </w:p>
+    <w:p>
+      <w:r>
+        <w:t xml:space="preserve">        }else{</w:t>
+      </w:r>
+    </w:p>
+    <w:p>
+      <w:r>
+        <w:t xml:space="preserve">            for (int i = 0; i &lt; fileListToSearch.length; i++) {</w:t>
+      </w:r>
+    </w:p>
+    <w:p>
+      <w:r>
+        <w:t xml:space="preserve">                String fileName = fileListToSearch[i].getName();</w:t>
+      </w:r>
+    </w:p>
+    <w:p>
+      <w:r>
+        <w:t xml:space="preserve">                if (fileName.equalsIgnoreCase(termToSearch)){</w:t>
+      </w:r>
+    </w:p>
+    <w:p>
+      <w:r>
+        <w:t xml:space="preserve">                    // code if file found and change foundIt to true</w:t>
+      </w:r>
+    </w:p>
+    <w:p>
+      <w:r>
+        <w:t xml:space="preserve">                    System.out.println();</w:t>
+      </w:r>
+    </w:p>
+    <w:p/>
+    <w:p>
+      <w:r>
+        <w:t xml:space="preserve">                    if (fileListToSearch[i].isDirectory()){</w:t>
+      </w:r>
+    </w:p>
+    <w:p>
+      <w:r>
+        <w:t xml:space="preserve">                        System.out.println(lineBuilderCenterAligned(getConsoleBoxWidth(), "&gt;&gt;&gt; You found a directory named " + termToSearch + " &lt;&lt;&lt;", '-', '-'));</w:t>
+      </w:r>
+    </w:p>
+    <w:p>
+      <w:r>
+        <w:t xml:space="preserve">                        System.out.println(lineBuilderCenterAligned(getConsoleBoxWidth(), "&gt;&gt;&gt; Lets see the details &lt;&lt;&lt;", '-', '-'));</w:t>
+      </w:r>
+    </w:p>
+    <w:p/>
+    <w:p>
+      <w:r>
+        <w:t xml:space="preserve">                    }else {</w:t>
+      </w:r>
+    </w:p>
+    <w:p>
+      <w:r>
+        <w:lastRenderedPageBreak/>
+        <w:t xml:space="preserve">                        System.out.println(lineBuilderCenterAligned(getConsoleBoxWidth(), "&gt;&gt;&gt; You found a file named " + termToSearch + " &lt;&lt;&lt;", '-', '-'));</w:t>
+      </w:r>
+    </w:p>
+    <w:p>
+      <w:r>
+        <w:t xml:space="preserve">                        System.out.println(lineBuilderCenterAligned(getConsoleBoxWidth(), "&gt;&gt;&gt; Lets see the details &lt;&lt;&lt;", '-', '-'));</w:t>
+      </w:r>
+    </w:p>
+    <w:p>
+      <w:r>
+        <w:t xml:space="preserve">                    }</w:t>
+      </w:r>
+    </w:p>
+    <w:p/>
+    <w:p>
+      <w:r>
+        <w:t xml:space="preserve">                    if (fileListToSearch[i].isDirectory()){</w:t>
+      </w:r>
+    </w:p>
+    <w:p>
+      <w:r>
+        <w:t xml:space="preserve">                        setCurrentDirectoryPath(fileListToSearch[i].getPath()); // this helps when we exit the details to end up in the same directory as when we did the search</w:t>
+      </w:r>
+    </w:p>
+    <w:p>
+      <w:r>
+        <w:t xml:space="preserve">                        directoryDetails(fileListToSearch[i]);</w:t>
+      </w:r>
+    </w:p>
+    <w:p>
+      <w:r>
+        <w:t xml:space="preserve">                    }else {</w:t>
+      </w:r>
+    </w:p>
+    <w:p>
+      <w:r>
+        <w:t xml:space="preserve">                        fileDetails(fileListToSearch[i]);</w:t>
+      </w:r>
+    </w:p>
+    <w:p>
+      <w:r>
+        <w:t xml:space="preserve">                    }</w:t>
+      </w:r>
+    </w:p>
+    <w:p>
+      <w:r>
+        <w:t xml:space="preserve">                    foundIt = true;</w:t>
+      </w:r>
+    </w:p>
+    <w:p>
+      <w:r>
+        <w:t xml:space="preserve">                }</w:t>
+      </w:r>
+    </w:p>
+    <w:p>
+      <w:r>
+        <w:t xml:space="preserve">            }</w:t>
+      </w:r>
+    </w:p>
+    <w:p>
+      <w:r>
+        <w:t xml:space="preserve">        }</w:t>
+      </w:r>
+    </w:p>
+    <w:p>
+      <w:r>
+        <w:t xml:space="preserve">        if (foundIt == false){</w:t>
+      </w:r>
+    </w:p>
+    <w:p>
+      <w:r>
+        <w:t xml:space="preserve">            String firstLine = "[ Search Result NOT Found ]";</w:t>
+      </w:r>
+    </w:p>
+    <w:p>
+      <w:r>
+        <w:t xml:space="preserve">            String userInputLine = "Please enter your choice here: ";</w:t>
+      </w:r>
+    </w:p>
+    <w:p>
+      <w:r>
+        <w:t xml:space="preserve">            String lastLine = "[ Please Enter The Search Term Below ]";</w:t>
+      </w:r>
+    </w:p>
+    <w:p/>
+    <w:p>
+      <w:r>
+        <w:t xml:space="preserve">            List&lt;String&gt; mainMessageContentList = new ArrayList&lt;&gt;();</w:t>
+      </w:r>
+    </w:p>
+    <w:p>
+      <w:r>
+        <w:t xml:space="preserve">            mainMessageContentList.add("Seams there is no file or folder named: " + termToSearch);</w:t>
+      </w:r>
+    </w:p>
+    <w:p>
+      <w:r>
+        <w:t xml:space="preserve">            mainMessageContentList.add("");</w:t>
+      </w:r>
+    </w:p>
+    <w:p>
+      <w:r>
+        <w:t xml:space="preserve">            mainMessageContentList.add("[1] Search again");</w:t>
+      </w:r>
+    </w:p>
+    <w:p>
+      <w:r>
+        <w:t xml:space="preserve">            mainMessageContentList.add("[2] Exit Search ");</w:t>
+      </w:r>
+    </w:p>
+    <w:p/>
+    <w:p>
+      <w:r>
+        <w:t xml:space="preserve">            buildMessageContent(firstLine, mainMessageContentList, lastLine, false);</w:t>
+      </w:r>
+    </w:p>
+    <w:p>
+      <w:r>
+        <w:t xml:space="preserve">            buildUserInputLine(userInputLine);</w:t>
+      </w:r>
+    </w:p>
+    <w:p/>
+    <w:p>
+      <w:r>
+        <w:t xml:space="preserve">            // Setting min and max range</w:t>
+      </w:r>
+    </w:p>
+    <w:p>
+      <w:r>
+        <w:lastRenderedPageBreak/>
+        <w:t xml:space="preserve">            int min = 1;</w:t>
+      </w:r>
+    </w:p>
+    <w:p>
+      <w:r>
+        <w:t xml:space="preserve">            int max = 2;</w:t>
+      </w:r>
+    </w:p>
+    <w:p>
+      <w:r>
+        <w:t xml:space="preserve">            int option;</w:t>
+      </w:r>
+    </w:p>
+    <w:p>
+      <w:r>
+        <w:t xml:space="preserve">            //Getting validated option from user successful</w:t>
+      </w:r>
+    </w:p>
+    <w:p>
+      <w:r>
+        <w:t xml:space="preserve">            option = userInput(min, max);</w:t>
+      </w:r>
+    </w:p>
+    <w:p/>
+    <w:p>
+      <w:r>
+        <w:t xml:space="preserve">            switch (option) {</w:t>
+      </w:r>
+    </w:p>
+    <w:p>
+      <w:r>
+        <w:t xml:space="preserve">                case 1:</w:t>
+      </w:r>
+    </w:p>
+    <w:p>
+      <w:r>
+        <w:t xml:space="preserve">                    searchDirectory(getFileListFromDirectory(getCurrentDirectoryPath()));</w:t>
+      </w:r>
+    </w:p>
+    <w:p>
+      <w:r>
+        <w:t xml:space="preserve">                    break;</w:t>
+      </w:r>
+    </w:p>
+    <w:p>
+      <w:r>
+        <w:t xml:space="preserve">                case 2:</w:t>
+      </w:r>
+    </w:p>
+    <w:p>
+      <w:r>
+        <w:t xml:space="preserve">                    fileExplorer(getFileListFromDirectory(getCurrentDirectoryPath()));</w:t>
+      </w:r>
+    </w:p>
+    <w:p>
+      <w:r>
+        <w:t xml:space="preserve">                    break;</w:t>
+      </w:r>
+    </w:p>
+    <w:p>
+      <w:r>
+        <w:t xml:space="preserve">            }</w:t>
+      </w:r>
+    </w:p>
+    <w:p>
+      <w:r>
+        <w:t xml:space="preserve">        }</w:t>
+      </w:r>
+    </w:p>
+    <w:p>
+      <w:r>
+        <w:t xml:space="preserve">    }</w:t>
+      </w:r>
+    </w:p>
+    <w:p/>
+    <w:p/>
+    <w:p/>
+    <w:p/>
+    <w:p/>
+    <w:p/>
+    <w:p>
+      <w:r>
+        <w:t xml:space="preserve">    //Old methods not in use anymore</w:t>
+      </w:r>
+    </w:p>
+    <w:p>
+      <w:r>
+        <w:t xml:space="preserve">    private static void goodbyeOldMethod(){</w:t>
+      </w:r>
+    </w:p>
+    <w:p>
+      <w:r>
+        <w:t xml:space="preserve">        // Initial setup to make the Goodbye box</w:t>
+      </w:r>
+    </w:p>
+    <w:p>
+      <w:r>
+        <w:t xml:space="preserve">        String firstLine = "-------------------------[Goodbye]--------------------------";</w:t>
+      </w:r>
+    </w:p>
+    <w:p>
+      <w:r>
+        <w:t xml:space="preserve">        String thankYouLine = "Thanks for trying my app!!!";</w:t>
+      </w:r>
+    </w:p>
+    <w:p>
+      <w:r>
+        <w:t xml:space="preserve">        String seeYouLine = "See you next time!!!";</w:t>
+      </w:r>
+    </w:p>
+    <w:p>
+      <w:r>
+        <w:t xml:space="preserve">        String lastLine = "---------------------------*****----------------------------";</w:t>
+      </w:r>
+    </w:p>
+    <w:p>
+      <w:r>
+        <w:t xml:space="preserve">        int boxWidth = firstLine.length();</w:t>
+      </w:r>
+    </w:p>
+    <w:p/>
+    <w:p>
+      <w:r>
+        <w:lastRenderedPageBreak/>
+        <w:t xml:space="preserve">        // Down below is the code for center align the thankYouLine</w:t>
+      </w:r>
+    </w:p>
+    <w:p>
+      <w:r>
+        <w:t xml:space="preserve">        int indentBefore1;</w:t>
+      </w:r>
+    </w:p>
+    <w:p>
+      <w:r>
+        <w:t xml:space="preserve">        int indentAfter1;</w:t>
+      </w:r>
+    </w:p>
+    <w:p>
+      <w:r>
+        <w:t xml:space="preserve">        if ((thankYouLine.length())%2 == 0){</w:t>
+      </w:r>
+    </w:p>
+    <w:p>
+      <w:r>
+        <w:t xml:space="preserve">            indentBefore1 = (((boxWidth+thankYouLine.length())/2) - 1);</w:t>
+      </w:r>
+    </w:p>
+    <w:p>
+      <w:r>
+        <w:t xml:space="preserve">            indentAfter1 = (((boxWidth-thankYouLine.length())/2)-1);</w:t>
+      </w:r>
+    </w:p>
+    <w:p>
+      <w:r>
+        <w:t xml:space="preserve">        }else {</w:t>
+      </w:r>
+    </w:p>
+    <w:p>
+      <w:r>
+        <w:t xml:space="preserve">            indentBefore1 = (((boxWidth+thankYouLine.length())/2) - 1);</w:t>
+      </w:r>
+    </w:p>
+    <w:p>
+      <w:r>
+        <w:t xml:space="preserve">            indentAfter1 = ((boxWidth-thankYouLine.length())/2) - 2;</w:t>
+      </w:r>
+    </w:p>
+    <w:p>
+      <w:r>
+        <w:t xml:space="preserve">        }</w:t>
+      </w:r>
+    </w:p>
+    <w:p/>
+    <w:p>
+      <w:r>
+        <w:t xml:space="preserve">        // Down below is the code for center align the seeYouLine</w:t>
+      </w:r>
+    </w:p>
+    <w:p>
+      <w:r>
+        <w:t xml:space="preserve">        int indentBefore2;</w:t>
+      </w:r>
+    </w:p>
+    <w:p>
+      <w:r>
+        <w:t xml:space="preserve">        int indentAfter2;</w:t>
+      </w:r>
+    </w:p>
+    <w:p>
+      <w:r>
+        <w:t xml:space="preserve">        if ((seeYouLine.length())%2 == 0){</w:t>
+      </w:r>
+    </w:p>
+    <w:p>
+      <w:r>
+        <w:t xml:space="preserve">            indentBefore2 = (((boxWidth+seeYouLine.length())/2) - 1);</w:t>
+      </w:r>
+    </w:p>
+    <w:p>
+      <w:r>
+        <w:t xml:space="preserve">            indentAfter2 = (((boxWidth-seeYouLine.length())/2)-1);</w:t>
+      </w:r>
+    </w:p>
+    <w:p>
+      <w:r>
+        <w:t xml:space="preserve">        }else {</w:t>
+      </w:r>
+    </w:p>
+    <w:p>
+      <w:r>
+        <w:t xml:space="preserve">            indentBefore2 = (((boxWidth+seeYouLine.length())/2) - 1);</w:t>
+      </w:r>
+    </w:p>
+    <w:p>
+      <w:r>
+        <w:t xml:space="preserve">            indentAfter2 = ((boxWidth-seeYouLine.length())/2) - 2;</w:t>
+      </w:r>
+    </w:p>
+    <w:p>
+      <w:r>
+        <w:t xml:space="preserve">        }</w:t>
+      </w:r>
+    </w:p>
+    <w:p/>
+    <w:p>
+      <w:r>
+        <w:t xml:space="preserve">        // Those are the print statements to make the Goodbye box</w:t>
+      </w:r>
+    </w:p>
+    <w:p>
+      <w:r>
+        <w:t xml:space="preserve">        System.out.printf("\n+%"+firstLine.length()+"s+ \n", firstLine);</w:t>
+      </w:r>
+    </w:p>
+    <w:p>
+      <w:r>
+        <w:t xml:space="preserve">        System.out.printf("| %-"+(firstLine.length()-2)+"s |\n", "");</w:t>
+      </w:r>
+    </w:p>
+    <w:p/>
+    <w:p>
+      <w:r>
+        <w:t xml:space="preserve">        String formatString1 ="| %" + indentBefore1 + "s" + " %" + indentAfter1 + "s |";</w:t>
+      </w:r>
+    </w:p>
+    <w:p>
+      <w:r>
+        <w:t xml:space="preserve">        System.out.println(String.format(formatString1, thankYouLine, ""));</w:t>
+      </w:r>
+    </w:p>
+    <w:p/>
+    <w:p>
+      <w:r>
+        <w:t xml:space="preserve">        String formatString2 ="| %" + indentBefore2 + "s" + " %" + indentAfter2 + "s |";</w:t>
+      </w:r>
+    </w:p>
+    <w:p>
+      <w:r>
+        <w:t xml:space="preserve">        System.out.println(String.format(formatString2, seeYouLine, ""));</w:t>
+      </w:r>
+    </w:p>
+    <w:p/>
+    <w:p>
+      <w:r>
+        <w:t xml:space="preserve">        System.out.printf("| %-"+(firstLine.length()-2)+"s |\n", "");</w:t>
+      </w:r>
+    </w:p>
+    <w:p>
+      <w:r>
+        <w:t xml:space="preserve">        System.out.printf("+%"+firstLine.length()+"s+ \n", lastLine);</w:t>
+      </w:r>
+    </w:p>
+    <w:p/>
+    <w:p>
+      <w:r>
+        <w:t xml:space="preserve">        //System.out.println(String.format("| %20s %20s |", "Thanks", ""));</w:t>
+      </w:r>
+    </w:p>
+    <w:p>
+      <w:r>
+        <w:t xml:space="preserve">    }</w:t>
+      </w:r>
+    </w:p>
+    <w:p>
+      <w:r>
         <w:t xml:space="preserve">    private static void mainMenuOldMethod(){</w:t>
       </w:r>
     </w:p>
@@ -5835,6 +6540,7 @@
     </w:p>
     <w:p>
       <w:r>
+        <w:lastRenderedPageBreak/>
         <w:t xml:space="preserve">    private static void filesExplorerOld(){</w:t>
       </w:r>
     </w:p>
@@ -5856,162 +6562,204 @@
     <w:p/>
     <w:p>
       <w:r>
+        <w:t xml:space="preserve">        int numbering = 0;</w:t>
+      </w:r>
+    </w:p>
+    <w:p/>
+    <w:p>
+      <w:r>
+        <w:t xml:space="preserve">        System.out.println();</w:t>
+      </w:r>
+    </w:p>
+    <w:p>
+      <w:r>
+        <w:t xml:space="preserve">        System.out.println(lineBuilderCenterAligned(consoleBoxWidth, firstLine, '+', '-'));</w:t>
+      </w:r>
+    </w:p>
+    <w:p>
+      <w:r>
+        <w:t xml:space="preserve">        System.out.println(lineBuilderCenterAligned(consoleBoxWidth, "", '|', ' '));</w:t>
+      </w:r>
+    </w:p>
+    <w:p/>
+    <w:p>
+      <w:r>
+        <w:t xml:space="preserve">        System.out.println(lineBuilderLeftAligned(consoleBoxWidth, "General File Explorer options:", '|', ' '));</w:t>
+      </w:r>
+    </w:p>
+    <w:p>
+      <w:r>
+        <w:t xml:space="preserve">        System.out.println(lineBuilderCenterAligned(consoleBoxWidth, "", '|', ' '));</w:t>
+      </w:r>
+    </w:p>
+    <w:p/>
+    <w:p>
+      <w:r>
+        <w:t xml:space="preserve">        System.out.println(lineBuilderLeftAligned(consoleBoxWidth, "["+(++numbering)+"]" + " Go to Main Menu", '|', ' '));</w:t>
+      </w:r>
+    </w:p>
+    <w:p>
+      <w:r>
+        <w:t xml:space="preserve">        System.out.println(lineBuilderLeftAligned(consoleBoxWidth, "["+(++numbering)+"]" + " Create a file", '|', ' '));</w:t>
+      </w:r>
+    </w:p>
+    <w:p>
+      <w:r>
+        <w:t xml:space="preserve">        System.out.println(lineBuilderLeftAligned(consoleBoxWidth, "["+(++numbering)+"]" + " Sort file ascending", '|', ' '));</w:t>
+      </w:r>
+    </w:p>
+    <w:p>
+      <w:r>
+        <w:t xml:space="preserve">        System.out.println(lineBuilderLeftAligned(consoleBoxWidth, "["+(++numbering)+"]" + " Sort file descending", '|', ' '));</w:t>
+      </w:r>
+    </w:p>
+    <w:p>
+      <w:r>
+        <w:t xml:space="preserve">        System.out.println(lineBuilderLeftAligned(consoleBoxWidth, "["+(++numbering)+"]" + " Search folder", '|', ' '));</w:t>
+      </w:r>
+    </w:p>
+    <w:p>
+      <w:r>
+        <w:t xml:space="preserve">        System.out.println(lineBuilderLeftAligned(consoleBoxWidth, "["+(++numbering)+"]" + " Exit App", '|', ' '));</w:t>
+      </w:r>
+    </w:p>
+    <w:p/>
+    <w:p>
+      <w:r>
+        <w:t xml:space="preserve">        System.out.println(lineBuilderCenterAligned(consoleBoxWidth, "", '|', ' '));</w:t>
+      </w:r>
+    </w:p>
+    <w:p/>
+    <w:p/>
+    <w:p>
+      <w:r>
+        <w:t xml:space="preserve">        File directoryPath = new File(absoluteAppDirectoryPath);</w:t>
+      </w:r>
+    </w:p>
+    <w:p>
+      <w:r>
+        <w:t xml:space="preserve">        File filesList[] = directoryPath.listFiles();</w:t>
+      </w:r>
+    </w:p>
+    <w:p/>
+    <w:p>
+      <w:r>
+        <w:t xml:space="preserve">        System.out.println(lineBuilderLeftAligned(consoleBoxWidth, "Select a file for details and more options:", '|', ' '));</w:t>
+      </w:r>
+    </w:p>
+    <w:p>
+      <w:r>
+        <w:t xml:space="preserve">        System.out.println(lineBuilderCenterAligned(consoleBoxWidth, "", '|', ' '));</w:t>
+      </w:r>
+    </w:p>
+    <w:p/>
+    <w:p/>
+    <w:p>
+      <w:r>
+        <w:t xml:space="preserve">        int loopRepetitions = 0;</w:t>
+      </w:r>
+    </w:p>
+    <w:p>
+      <w:r>
+        <w:t xml:space="preserve">        for (int i = 0; i &lt; filesList.length; i++){</w:t>
+      </w:r>
+    </w:p>
+    <w:p>
+      <w:r>
+        <w:t xml:space="preserve">            numbering++;</w:t>
+      </w:r>
+    </w:p>
+    <w:p>
+      <w:r>
+        <w:t xml:space="preserve">            //System.out.println(lineBuilderLeftAligned(consoleBoxWidth, "["+(i+1)+"] "+ filesList[i].getName() +  " --&gt; " + filesList[i].getAbsolutePath(), '|', ' '));</w:t>
+      </w:r>
+    </w:p>
+    <w:p>
+      <w:r>
+        <w:t xml:space="preserve">            System.out.println(lineBuilderLeftAligned(consoleBoxWidth, "["+(numbering)+"] "+ filesList[i].getName() +  "", '|', ' '));</w:t>
+      </w:r>
+    </w:p>
+    <w:p>
+      <w:r>
+        <w:t xml:space="preserve">            loopRepetitions++;</w:t>
+      </w:r>
+    </w:p>
+    <w:p>
+      <w:r>
+        <w:t xml:space="preserve">        }</w:t>
+      </w:r>
+    </w:p>
+    <w:p/>
+    <w:p>
+      <w:r>
+        <w:t xml:space="preserve">        System.out.println(lineBuilderCenterAligned(consoleBoxWidth, "", '|', ' '));</w:t>
+      </w:r>
+    </w:p>
+    <w:p>
+      <w:r>
+        <w:t xml:space="preserve">        System.out.println(lineBuilderCenterAligned(consoleBoxWidth, lastLine, '+', '-'));</w:t>
+      </w:r>
+    </w:p>
+    <w:p>
+      <w:r>
+        <w:t xml:space="preserve">        System.out.println();</w:t>
+      </w:r>
+    </w:p>
+    <w:p/>
+    <w:p>
+      <w:r>
+        <w:t xml:space="preserve">        //System.out.println(userInputLine); // Input in next line</w:t>
+      </w:r>
+    </w:p>
+    <w:p>
+      <w:r>
+        <w:t xml:space="preserve">        System.out.print(userInputLine); // Input in same line</w:t>
+      </w:r>
+    </w:p>
+    <w:p>
+      <w:r>
+        <w:t xml:space="preserve">    }</w:t>
+      </w:r>
+    </w:p>
+    <w:p>
+      <w:r>
+        <w:t xml:space="preserve">    private static void fileDetailsOld(String path, int index){</w:t>
+      </w:r>
+    </w:p>
+    <w:p>
+      <w:r>
+        <w:t xml:space="preserve">        File directoryPath = new File(absoluteAppDirectoryPath);</w:t>
+      </w:r>
+    </w:p>
+    <w:p>
+      <w:r>
+        <w:t xml:space="preserve">        File filesList[] = directoryPath.listFiles();</w:t>
+      </w:r>
+    </w:p>
+    <w:p/>
+    <w:p>
+      <w:r>
+        <w:t xml:space="preserve">        //need index</w:t>
+      </w:r>
+    </w:p>
+    <w:p/>
+    <w:p>
+      <w:r>
+        <w:t xml:space="preserve">        System.out.println(lineBuilderLeftAligned(consoleBoxWidth, filesList[index].getName() +  "", '|', ' '));</w:t>
+      </w:r>
+    </w:p>
+    <w:p>
+      <w:r>
+        <w:t xml:space="preserve">        System.out.println(lineBuilderLeftAligned(consoleBoxWidth, filesList[index].getAbsolutePath() +  "", '|', ' '));</w:t>
+      </w:r>
+    </w:p>
+    <w:p>
+      <w:r>
         <w:lastRenderedPageBreak/>
-        <w:t xml:space="preserve">        int numbering = 0;</w:t>
-      </w:r>
-    </w:p>
-    <w:p/>
-    <w:p>
-      <w:r>
-        <w:t xml:space="preserve">        System.out.println();</w:t>
-      </w:r>
-    </w:p>
-    <w:p>
-      <w:r>
-        <w:t xml:space="preserve">        System.out.println(lineBuilderCenterAligned(consoleBoxWidth, firstLine, '+', '-'));</w:t>
-      </w:r>
-    </w:p>
-    <w:p>
-      <w:r>
-        <w:t xml:space="preserve">        System.out.println(lineBuilderCenterAligned(consoleBoxWidth, "", '|', ' '));</w:t>
-      </w:r>
-    </w:p>
-    <w:p/>
-    <w:p>
-      <w:r>
-        <w:t xml:space="preserve">        System.out.println(lineBuilderLeftAligned(consoleBoxWidth, "General File Explorer options:", '|', ' '));</w:t>
-      </w:r>
-    </w:p>
-    <w:p>
-      <w:r>
-        <w:t xml:space="preserve">        System.out.println(lineBuilderCenterAligned(consoleBoxWidth, "", '|', ' '));</w:t>
-      </w:r>
-    </w:p>
-    <w:p/>
-    <w:p>
-      <w:r>
-        <w:t xml:space="preserve">        System.out.println(lineBuilderLeftAligned(consoleBoxWidth, "["+(++numbering)+"]" + " Go to Main Menu", '|', ' '));</w:t>
-      </w:r>
-    </w:p>
-    <w:p>
-      <w:r>
-        <w:t xml:space="preserve">        System.out.println(lineBuilderLeftAligned(consoleBoxWidth, "["+(++numbering)+"]" + " Create a file", '|', ' '));</w:t>
-      </w:r>
-    </w:p>
-    <w:p>
-      <w:r>
-        <w:t xml:space="preserve">        System.out.println(lineBuilderLeftAligned(consoleBoxWidth, "["+(++numbering)+"]" + " Sort file ascending", '|', ' '));</w:t>
-      </w:r>
-    </w:p>
-    <w:p>
-      <w:r>
-        <w:t xml:space="preserve">        System.out.println(lineBuilderLeftAligned(consoleBoxWidth, "["+(++numbering)+"]" + " Sort file descending", '|', ' '));</w:t>
-      </w:r>
-    </w:p>
-    <w:p>
-      <w:r>
-        <w:t xml:space="preserve">        System.out.println(lineBuilderLeftAligned(consoleBoxWidth, "["+(++numbering)+"]" + " Search folder", '|', ' '));</w:t>
-      </w:r>
-    </w:p>
-    <w:p>
-      <w:r>
-        <w:t xml:space="preserve">        System.out.println(lineBuilderLeftAligned(consoleBoxWidth, "["+(++numbering)+"]" + " Exit App", '|', ' '));</w:t>
-      </w:r>
-    </w:p>
-    <w:p/>
-    <w:p>
-      <w:r>
-        <w:t xml:space="preserve">        System.out.println(lineBuilderCenterAligned(consoleBoxWidth, "", '|', ' '));</w:t>
-      </w:r>
-    </w:p>
-    <w:p/>
-    <w:p/>
-    <w:p>
-      <w:r>
-        <w:t xml:space="preserve">        File directoryPath = new File(absoluteAppDirectoryPath);</w:t>
-      </w:r>
-    </w:p>
-    <w:p>
-      <w:r>
-        <w:t xml:space="preserve">        File filesList[] = directoryPath.listFiles();</w:t>
-      </w:r>
-    </w:p>
-    <w:p/>
-    <w:p>
-      <w:r>
-        <w:t xml:space="preserve">        System.out.println(lineBuilderLeftAligned(consoleBoxWidth, "Select a file for details and more options:", '|', ' '));</w:t>
-      </w:r>
-    </w:p>
-    <w:p>
-      <w:r>
-        <w:t xml:space="preserve">        System.out.println(lineBuilderCenterAligned(consoleBoxWidth, "", '|', ' '));</w:t>
-      </w:r>
-    </w:p>
-    <w:p/>
-    <w:p/>
-    <w:p>
-      <w:r>
-        <w:lastRenderedPageBreak/>
-        <w:t xml:space="preserve">        int loopRepetitions = 0;</w:t>
-      </w:r>
-    </w:p>
-    <w:p>
-      <w:r>
-        <w:t xml:space="preserve">        for (int i = 0; i &lt; filesList.length; i++){</w:t>
-      </w:r>
-    </w:p>
-    <w:p>
-      <w:r>
-        <w:t xml:space="preserve">            numbering++;</w:t>
-      </w:r>
-    </w:p>
-    <w:p>
-      <w:r>
-        <w:t xml:space="preserve">            //System.out.println(lineBuilderLeftAligned(consoleBoxWidth, "["+(i+1)+"] "+ filesList[i].getName() +  " --&gt; " + filesList[i].getAbsolutePath(), '|', ' '));</w:t>
-      </w:r>
-    </w:p>
-    <w:p>
-      <w:r>
-        <w:t xml:space="preserve">            System.out.println(lineBuilderLeftAligned(consoleBoxWidth, "["+(numbering)+"] "+ filesList[i].getName() +  "", '|', ' '));</w:t>
-      </w:r>
-    </w:p>
-    <w:p>
-      <w:r>
-        <w:t xml:space="preserve">            loopRepetitions++;</w:t>
-      </w:r>
-    </w:p>
-    <w:p>
-      <w:r>
-        <w:t xml:space="preserve">        }</w:t>
-      </w:r>
-    </w:p>
-    <w:p/>
-    <w:p>
-      <w:r>
-        <w:t xml:space="preserve">        System.out.println(lineBuilderCenterAligned(consoleBoxWidth, "", '|', ' '));</w:t>
-      </w:r>
-    </w:p>
-    <w:p>
-      <w:r>
-        <w:t xml:space="preserve">        System.out.println(lineBuilderCenterAligned(consoleBoxWidth, lastLine, '+', '-'));</w:t>
-      </w:r>
-    </w:p>
-    <w:p>
-      <w:r>
-        <w:t xml:space="preserve">        System.out.println();</w:t>
-      </w:r>
-    </w:p>
-    <w:p/>
-    <w:p>
-      <w:r>
-        <w:t xml:space="preserve">        //System.out.println(userInputLine); // Input in next line</w:t>
-      </w:r>
-    </w:p>
-    <w:p>
-      <w:r>
-        <w:t xml:space="preserve">        System.out.print(userInputLine); // Input in same line</w:t>
-      </w:r>
-    </w:p>
+        <w:t xml:space="preserve">        System.out.println(lineBuilderLeftAligned(consoleBoxWidth, filesList[index].getAbsolutePath() +  "", '|', ' '));</w:t>
+      </w:r>
+    </w:p>
+    <w:p/>
     <w:p>
       <w:r>
         <w:t xml:space="preserve">    }</w:t>
@@ -6019,66 +6767,64 @@
     </w:p>
     <w:p>
       <w:r>
-        <w:t xml:space="preserve">    private static void fileDetailsOld(String path, int index){</w:t>
-      </w:r>
-    </w:p>
-    <w:p>
-      <w:r>
-        <w:t xml:space="preserve">        File directoryPath = new File(absoluteAppDirectoryPath);</w:t>
-      </w:r>
-    </w:p>
-    <w:p>
-      <w:r>
-        <w:t xml:space="preserve">        File filesList[] = directoryPath.listFiles();</w:t>
-      </w:r>
-    </w:p>
-    <w:p/>
-    <w:p>
-      <w:r>
-        <w:t xml:space="preserve">        //need index</w:t>
-      </w:r>
-    </w:p>
-    <w:p/>
-    <w:p>
-      <w:r>
-        <w:t xml:space="preserve">        System.out.println(lineBuilderLeftAligned(consoleBoxWidth, filesList[index].getName() +  "", '|', ' '));</w:t>
-      </w:r>
-    </w:p>
-    <w:p>
-      <w:r>
-        <w:t xml:space="preserve">        System.out.println(lineBuilderLeftAligned(consoleBoxWidth, filesList[index].getAbsolutePath() +  "", '|', ' '));</w:t>
-      </w:r>
-    </w:p>
-    <w:p>
-      <w:r>
-        <w:t xml:space="preserve">        System.out.println(lineBuilderLeftAligned(consoleBoxWidth, filesList[index].getAbsolutePath() +  "", '|', ' '));</w:t>
-      </w:r>
-    </w:p>
-    <w:p/>
+        <w:t xml:space="preserve">    private static int calculateIndexOldStuff(int option, int numbering, int loopRepetitions){</w:t>
+      </w:r>
+    </w:p>
+    <w:p>
+      <w:r>
+        <w:t xml:space="preserve">        int indexToReturn;</w:t>
+      </w:r>
+    </w:p>
+    <w:p>
+      <w:r>
+        <w:t xml:space="preserve">        indexToReturn = (option - (numbering - loopRepetitions))-1;</w:t>
+      </w:r>
+    </w:p>
+    <w:p>
+      <w:r>
+        <w:t xml:space="preserve">        return indexToReturn;</w:t>
+      </w:r>
+    </w:p>
     <w:p>
       <w:r>
         <w:t xml:space="preserve">    }</w:t>
       </w:r>
     </w:p>
-    <w:p>
-      <w:r>
-        <w:t xml:space="preserve">    private static int calculateIndexOldStuff(int option, int numbering, int loopRepetitions){</w:t>
-      </w:r>
-    </w:p>
-    <w:p>
-      <w:r>
-        <w:t xml:space="preserve">        int indexToReturn;</w:t>
-      </w:r>
-    </w:p>
-    <w:p>
-      <w:r>
-        <w:lastRenderedPageBreak/>
-        <w:t xml:space="preserve">        indexToReturn = (option - (numbering - loopRepetitions))-1;</w:t>
-      </w:r>
-    </w:p>
-    <w:p>
-      <w:r>
-        <w:t xml:space="preserve">        return indexToReturn;</w:t>
+    <w:p/>
+    <w:p>
+      <w:r>
+        <w:t xml:space="preserve">    // Not in use anymore</w:t>
+      </w:r>
+    </w:p>
+    <w:p>
+      <w:r>
+        <w:t xml:space="preserve">    private static String getUserInput(){</w:t>
+      </w:r>
+    </w:p>
+    <w:p>
+      <w:r>
+        <w:t xml:space="preserve">        String userInputString;</w:t>
+      </w:r>
+    </w:p>
+    <w:p>
+      <w:r>
+        <w:t xml:space="preserve">        Scanner scanner = new Scanner(System.in);</w:t>
+      </w:r>
+    </w:p>
+    <w:p>
+      <w:r>
+        <w:t xml:space="preserve">        userInputString = scanner.next();</w:t>
+      </w:r>
+    </w:p>
+    <w:p>
+      <w:r>
+        <w:t xml:space="preserve">        //scanner.close(); This was causing issues</w:t>
+      </w:r>
+    </w:p>
+    <w:p/>
+    <w:p>
+      <w:r>
+        <w:t xml:space="preserve">        return userInputString;</w:t>
       </w:r>
     </w:p>
     <w:p>
@@ -6086,41 +6832,71 @@
         <w:t xml:space="preserve">    }</w:t>
       </w:r>
     </w:p>
-    <w:p/>
-    <w:p>
-      <w:r>
-        <w:t xml:space="preserve">    // Not in use anymore</w:t>
-      </w:r>
-    </w:p>
-    <w:p>
-      <w:r>
-        <w:t xml:space="preserve">    private static String getUserInput(){</w:t>
-      </w:r>
-    </w:p>
-    <w:p>
-      <w:r>
-        <w:t xml:space="preserve">        String userInputString;</w:t>
-      </w:r>
-    </w:p>
-    <w:p>
-      <w:r>
-        <w:t xml:space="preserve">        Scanner scanner = new Scanner(System.in);</w:t>
-      </w:r>
-    </w:p>
-    <w:p>
-      <w:r>
-        <w:t xml:space="preserve">        userInputString = scanner.next();</w:t>
-      </w:r>
-    </w:p>
-    <w:p>
-      <w:r>
-        <w:t xml:space="preserve">        //scanner.close(); This was causing issues</w:t>
-      </w:r>
-    </w:p>
-    <w:p/>
-    <w:p>
-      <w:r>
-        <w:t xml:space="preserve">        return userInputString;</w:t>
+    <w:p>
+      <w:r>
+        <w:t xml:space="preserve">    private static void deleteDirectoryProtocolMessage(File fileToProcess, double fileSizeInKiloBytes){</w:t>
+      </w:r>
+    </w:p>
+    <w:p>
+      <w:r>
+        <w:t xml:space="preserve">        String firstLine = "[ Confirm you want to delete ]";</w:t>
+      </w:r>
+    </w:p>
+    <w:p>
+      <w:r>
+        <w:t xml:space="preserve">        String userInputLine = "Please enter your choice here: ";</w:t>
+      </w:r>
+    </w:p>
+    <w:p>
+      <w:r>
+        <w:t xml:space="preserve">        String lastLine = "[ Please Enter Your Choice Below ]";</w:t>
+      </w:r>
+    </w:p>
+    <w:p/>
+    <w:p>
+      <w:r>
+        <w:t xml:space="preserve">        List&lt;String&gt; mainMessageContentList = new ArrayList&lt;&gt;();</w:t>
+      </w:r>
+    </w:p>
+    <w:p>
+      <w:r>
+        <w:t xml:space="preserve">        mainMessageContentList.add("Directory name: " + fileToProcess.getName());</w:t>
+      </w:r>
+    </w:p>
+    <w:p>
+      <w:r>
+        <w:t xml:space="preserve">        mainMessageContentList.add("Directory path: " + fileToProcess.getAbsolutePath());</w:t>
+      </w:r>
+    </w:p>
+    <w:p>
+      <w:r>
+        <w:t xml:space="preserve">        mainMessageContentList.add("Directory size: " + String.format("%.5f", fileSizeInKiloBytes));</w:t>
+      </w:r>
+    </w:p>
+    <w:p>
+      <w:r>
+        <w:t xml:space="preserve">        mainMessageContentList.add("");</w:t>
+      </w:r>
+    </w:p>
+    <w:p>
+      <w:r>
+        <w:t xml:space="preserve">        mainMessageContentList.add("[1] To CONFIRM deletion");</w:t>
+      </w:r>
+    </w:p>
+    <w:p>
+      <w:r>
+        <w:t xml:space="preserve">        mainMessageContentList.add("[2] To CANCEL deletion");</w:t>
+      </w:r>
+    </w:p>
+    <w:p/>
+    <w:p>
+      <w:r>
+        <w:t xml:space="preserve">        buildMessageContent(firstLine, mainMessageContentList, lastLine, false);</w:t>
+      </w:r>
+    </w:p>
+    <w:p>
+      <w:r>
+        <w:t xml:space="preserve">        buildUserInputLine(userInputLine);</w:t>
       </w:r>
     </w:p>
     <w:p>
@@ -6130,80 +6906,11 @@
     </w:p>
     <w:p>
       <w:r>
-        <w:t xml:space="preserve">    private static void deleteDirectoryProtocolMessage(File fileToProcess, double fileSizeInKiloBytes){</w:t>
-      </w:r>
-    </w:p>
-    <w:p>
-      <w:r>
-        <w:t xml:space="preserve">        String firstLine = "[ Confirm you want to delete ]";</w:t>
-      </w:r>
-    </w:p>
-    <w:p>
-      <w:r>
-        <w:t xml:space="preserve">        String userInputLine = "Please enter your choice here: ";</w:t>
-      </w:r>
-    </w:p>
-    <w:p>
-      <w:r>
-        <w:t xml:space="preserve">        String lastLine = "[ Please Enter Your Choice Below ]";</w:t>
-      </w:r>
-    </w:p>
-    <w:p/>
-    <w:p>
-      <w:r>
-        <w:t xml:space="preserve">        List&lt;String&gt; mainMessageContentList = new ArrayList&lt;&gt;();</w:t>
-      </w:r>
-    </w:p>
-    <w:p>
-      <w:r>
-        <w:t xml:space="preserve">        mainMessageContentList.add("Directory name: " + fileToProcess.getName());</w:t>
-      </w:r>
-    </w:p>
-    <w:p>
-      <w:r>
-        <w:t xml:space="preserve">        mainMessageContentList.add("Directory path: " + fileToProcess.getAbsolutePath());</w:t>
-      </w:r>
-    </w:p>
-    <w:p>
-      <w:r>
-        <w:t xml:space="preserve">        mainMessageContentList.add("Directory size: " + String.format("%.5f", fileSizeInKiloBytes));</w:t>
-      </w:r>
-    </w:p>
-    <w:p>
-      <w:r>
-        <w:t xml:space="preserve">        mainMessageContentList.add("");</w:t>
-      </w:r>
-    </w:p>
-    <w:p>
-      <w:r>
-        <w:t xml:space="preserve">        mainMessageContentList.add("[1] To CONFIRM deletion");</w:t>
-      </w:r>
-    </w:p>
-    <w:p>
-      <w:r>
-        <w:t xml:space="preserve">        mainMessageContentList.add("[2] To CANCEL deletion");</w:t>
-      </w:r>
-    </w:p>
-    <w:p/>
-    <w:p>
-      <w:r>
-        <w:t xml:space="preserve">        buildMessageContent(firstLine, mainMessageContentList, lastLine, false);</w:t>
-      </w:r>
-    </w:p>
-    <w:p>
-      <w:r>
-        <w:t xml:space="preserve">        buildUserInputLine(userInputLine);</w:t>
-      </w:r>
-    </w:p>
-    <w:p>
-      <w:r>
-        <w:t xml:space="preserve">    }</w:t>
-      </w:r>
-    </w:p>
-    <w:p>
-      <w:r>
         <w:t>}</w:t>
       </w:r>
+    </w:p>
+    <w:p/>
+    <w:p>
       <w:bookmarkStart w:id="0" w:name="_GoBack"/>
       <w:bookmarkEnd w:id="0"/>
     </w:p>

</xml_diff>